<commit_message>
Merge following changes 1.ZIP target menus dependencies #60 2.Help files english and small translation fixes #61
</commit_message>
<xml_diff>
--- a/help/SMBSync2_Desc_EN_Short.docx
+++ b/help/SMBSync2_Desc_EN_Short.docx
@@ -6,7 +6,7 @@
     <w:sdt>
       <w:sdtPr>
         <w:rPr>
-          <w:rFonts w:ascii="Century" w:eastAsia="ＭＳ 明朝" w:hAnsi="Century" w:cs="Times New Roman"/>
+          <w:rFonts w:ascii="Century" w:eastAsia="MS Mincho" w:hAnsi="Century" w:cs="Times New Roman"/>
           <w:b w:val="0"/>
           <w:bCs w:val="0"/>
           <w:color w:val="auto"/>
@@ -63,13 +63,13 @@
           <w:r>
             <w:fldChar w:fldCharType="separate"/>
           </w:r>
-          <w:hyperlink w:anchor="_Toc12563471" w:history="1">
+          <w:hyperlink w:anchor="_Toc39738735" w:history="1">
             <w:r>
               <w:rPr>
                 <w:rStyle w:val="a8"/>
                 <w:noProof/>
               </w:rPr>
-              <w:t>1.Fuction</w:t>
+              <w:t>1.Functions</w:t>
             </w:r>
             <w:r>
               <w:rPr>
@@ -90,7 +90,7 @@
                 <w:noProof/>
                 <w:webHidden/>
               </w:rPr>
-              <w:instrText xml:space="preserve"> PAGEREF _Toc12563471 \h </w:instrText>
+              <w:instrText xml:space="preserve"> PAGEREF _Toc39738735 \h </w:instrText>
             </w:r>
             <w:r>
               <w:rPr>
@@ -136,7 +136,7 @@
               <w:szCs w:val="22"/>
             </w:rPr>
           </w:pPr>
-          <w:hyperlink w:anchor="_Toc12563472" w:history="1">
+          <w:hyperlink w:anchor="_Toc39738736" w:history="1">
             <w:r>
               <w:rPr>
                 <w:rStyle w:val="a8"/>
@@ -163,7 +163,7 @@
                 <w:noProof/>
                 <w:webHidden/>
               </w:rPr>
-              <w:instrText xml:space="preserve"> PAGEREF _Toc12563472 \h </w:instrText>
+              <w:instrText xml:space="preserve"> PAGEREF _Toc39738736 \h </w:instrText>
             </w:r>
             <w:r>
               <w:rPr>
@@ -183,7 +183,7 @@
                 <w:noProof/>
                 <w:webHidden/>
               </w:rPr>
-              <w:t>2</w:t>
+              <w:t>3</w:t>
             </w:r>
             <w:r>
               <w:rPr>
@@ -209,7 +209,7 @@
               <w:szCs w:val="22"/>
             </w:rPr>
           </w:pPr>
-          <w:hyperlink w:anchor="_Toc12563473" w:history="1">
+          <w:hyperlink w:anchor="_Toc39738737" w:history="1">
             <w:r>
               <w:rPr>
                 <w:rStyle w:val="a8"/>
@@ -236,7 +236,7 @@
                 <w:noProof/>
                 <w:webHidden/>
               </w:rPr>
-              <w:instrText xml:space="preserve"> PAGEREF _Toc12563473 \h </w:instrText>
+              <w:instrText xml:space="preserve"> PAGEREF _Toc39738737 \h </w:instrText>
             </w:r>
             <w:r>
               <w:rPr>
@@ -256,7 +256,7 @@
                 <w:noProof/>
                 <w:webHidden/>
               </w:rPr>
-              <w:t>2</w:t>
+              <w:t>3</w:t>
             </w:r>
             <w:r>
               <w:rPr>
@@ -282,7 +282,7 @@
               <w:szCs w:val="22"/>
             </w:rPr>
           </w:pPr>
-          <w:hyperlink w:anchor="_Toc12563474" w:history="1">
+          <w:hyperlink w:anchor="_Toc39738738" w:history="1">
             <w:r>
               <w:rPr>
                 <w:rStyle w:val="a8"/>
@@ -309,7 +309,7 @@
                 <w:noProof/>
                 <w:webHidden/>
               </w:rPr>
-              <w:instrText xml:space="preserve"> PAGEREF _Toc12563474 \h </w:instrText>
+              <w:instrText xml:space="preserve"> PAGEREF _Toc39738738 \h </w:instrText>
             </w:r>
             <w:r>
               <w:rPr>
@@ -329,7 +329,7 @@
                 <w:noProof/>
                 <w:webHidden/>
               </w:rPr>
-              <w:t>2</w:t>
+              <w:t>3</w:t>
             </w:r>
             <w:r>
               <w:rPr>
@@ -355,7 +355,7 @@
               <w:szCs w:val="22"/>
             </w:rPr>
           </w:pPr>
-          <w:hyperlink w:anchor="_Toc12563475" w:history="1">
+          <w:hyperlink w:anchor="_Toc39738739" w:history="1">
             <w:r>
               <w:rPr>
                 <w:rStyle w:val="a8"/>
@@ -382,7 +382,7 @@
                 <w:noProof/>
                 <w:webHidden/>
               </w:rPr>
-              <w:instrText xml:space="preserve"> PAGEREF _Toc12563475 \h </w:instrText>
+              <w:instrText xml:space="preserve"> PAGEREF _Toc39738739 \h </w:instrText>
             </w:r>
             <w:r>
               <w:rPr>
@@ -402,7 +402,7 @@
                 <w:noProof/>
                 <w:webHidden/>
               </w:rPr>
-              <w:t>2</w:t>
+              <w:t>3</w:t>
             </w:r>
             <w:r>
               <w:rPr>
@@ -428,7 +428,7 @@
               <w:szCs w:val="22"/>
             </w:rPr>
           </w:pPr>
-          <w:hyperlink w:anchor="_Toc12563476" w:history="1">
+          <w:hyperlink w:anchor="_Toc39738740" w:history="1">
             <w:r>
               <w:rPr>
                 <w:rStyle w:val="a8"/>
@@ -455,7 +455,7 @@
                 <w:noProof/>
                 <w:webHidden/>
               </w:rPr>
-              <w:instrText xml:space="preserve"> PAGEREF _Toc12563476 \h </w:instrText>
+              <w:instrText xml:space="preserve"> PAGEREF _Toc39738740 \h </w:instrText>
             </w:r>
             <w:r>
               <w:rPr>
@@ -475,7 +475,7 @@
                 <w:noProof/>
                 <w:webHidden/>
               </w:rPr>
-              <w:t>2</w:t>
+              <w:t>3</w:t>
             </w:r>
             <w:r>
               <w:rPr>
@@ -501,7 +501,7 @@
               <w:szCs w:val="22"/>
             </w:rPr>
           </w:pPr>
-          <w:hyperlink w:anchor="_Toc12563477" w:history="1">
+          <w:hyperlink w:anchor="_Toc39738741" w:history="1">
             <w:r>
               <w:rPr>
                 <w:rStyle w:val="a8"/>
@@ -528,7 +528,7 @@
                 <w:noProof/>
                 <w:webHidden/>
               </w:rPr>
-              <w:instrText xml:space="preserve"> PAGEREF _Toc12563477 \h </w:instrText>
+              <w:instrText xml:space="preserve"> PAGEREF _Toc39738741 \h </w:instrText>
             </w:r>
             <w:r>
               <w:rPr>
@@ -548,7 +548,7 @@
                 <w:noProof/>
                 <w:webHidden/>
               </w:rPr>
-              <w:t>3</w:t>
+              <w:t>4</w:t>
             </w:r>
             <w:r>
               <w:rPr>
@@ -574,7 +574,7 @@
               <w:szCs w:val="22"/>
             </w:rPr>
           </w:pPr>
-          <w:hyperlink w:anchor="_Toc12563478" w:history="1">
+          <w:hyperlink w:anchor="_Toc39738742" w:history="1">
             <w:r>
               <w:rPr>
                 <w:rStyle w:val="a8"/>
@@ -601,7 +601,7 @@
                 <w:noProof/>
                 <w:webHidden/>
               </w:rPr>
-              <w:instrText xml:space="preserve"> PAGEREF _Toc12563478 \h </w:instrText>
+              <w:instrText xml:space="preserve"> PAGEREF _Toc39738742 \h </w:instrText>
             </w:r>
             <w:r>
               <w:rPr>
@@ -621,7 +621,7 @@
                 <w:noProof/>
                 <w:webHidden/>
               </w:rPr>
-              <w:t>3</w:t>
+              <w:t>4</w:t>
             </w:r>
             <w:r>
               <w:rPr>
@@ -647,7 +647,7 @@
               <w:szCs w:val="22"/>
             </w:rPr>
           </w:pPr>
-          <w:hyperlink w:anchor="_Toc12563479" w:history="1">
+          <w:hyperlink w:anchor="_Toc39738743" w:history="1">
             <w:r>
               <w:rPr>
                 <w:rStyle w:val="a8"/>
@@ -674,7 +674,7 @@
                 <w:noProof/>
                 <w:webHidden/>
               </w:rPr>
-              <w:instrText xml:space="preserve"> PAGEREF _Toc12563479 \h </w:instrText>
+              <w:instrText xml:space="preserve"> PAGEREF _Toc39738743 \h </w:instrText>
             </w:r>
             <w:r>
               <w:rPr>
@@ -694,7 +694,7 @@
                 <w:noProof/>
                 <w:webHidden/>
               </w:rPr>
-              <w:t>3</w:t>
+              <w:t>4</w:t>
             </w:r>
             <w:r>
               <w:rPr>
@@ -720,7 +720,7 @@
               <w:szCs w:val="22"/>
             </w:rPr>
           </w:pPr>
-          <w:hyperlink w:anchor="_Toc12563480" w:history="1">
+          <w:hyperlink w:anchor="_Toc39738744" w:history="1">
             <w:r>
               <w:rPr>
                 <w:rStyle w:val="a8"/>
@@ -747,7 +747,7 @@
                 <w:noProof/>
                 <w:webHidden/>
               </w:rPr>
-              <w:instrText xml:space="preserve"> PAGEREF _Toc12563480 \h </w:instrText>
+              <w:instrText xml:space="preserve"> PAGEREF _Toc39738744 \h </w:instrText>
             </w:r>
             <w:r>
               <w:rPr>
@@ -767,7 +767,7 @@
                 <w:noProof/>
                 <w:webHidden/>
               </w:rPr>
-              <w:t>3</w:t>
+              <w:t>4</w:t>
             </w:r>
             <w:r>
               <w:rPr>
@@ -793,7 +793,7 @@
               <w:szCs w:val="22"/>
             </w:rPr>
           </w:pPr>
-          <w:hyperlink w:anchor="_Toc12563481" w:history="1">
+          <w:hyperlink w:anchor="_Toc39738745" w:history="1">
             <w:r>
               <w:rPr>
                 <w:rStyle w:val="a8"/>
@@ -820,7 +820,7 @@
                 <w:noProof/>
                 <w:webHidden/>
               </w:rPr>
-              <w:instrText xml:space="preserve"> PAGEREF _Toc12563481 \h </w:instrText>
+              <w:instrText xml:space="preserve"> PAGEREF _Toc39738745 \h </w:instrText>
             </w:r>
             <w:r>
               <w:rPr>
@@ -840,7 +840,7 @@
                 <w:noProof/>
                 <w:webHidden/>
               </w:rPr>
-              <w:t>3</w:t>
+              <w:t>4</w:t>
             </w:r>
             <w:r>
               <w:rPr>
@@ -866,7 +866,7 @@
               <w:szCs w:val="22"/>
             </w:rPr>
           </w:pPr>
-          <w:hyperlink w:anchor="_Toc12563482" w:history="1">
+          <w:hyperlink w:anchor="_Toc39738746" w:history="1">
             <w:r>
               <w:rPr>
                 <w:rStyle w:val="a8"/>
@@ -893,7 +893,7 @@
                 <w:noProof/>
                 <w:webHidden/>
               </w:rPr>
-              <w:instrText xml:space="preserve"> PAGEREF _Toc12563482 \h </w:instrText>
+              <w:instrText xml:space="preserve"> PAGEREF _Toc39738746 \h </w:instrText>
             </w:r>
             <w:r>
               <w:rPr>
@@ -913,7 +913,7 @@
                 <w:noProof/>
                 <w:webHidden/>
               </w:rPr>
-              <w:t>3</w:t>
+              <w:t>4</w:t>
             </w:r>
             <w:r>
               <w:rPr>
@@ -939,7 +939,7 @@
               <w:szCs w:val="22"/>
             </w:rPr>
           </w:pPr>
-          <w:hyperlink w:anchor="_Toc12563483" w:history="1">
+          <w:hyperlink w:anchor="_Toc39738747" w:history="1">
             <w:r>
               <w:rPr>
                 <w:rStyle w:val="a8"/>
@@ -966,7 +966,7 @@
                 <w:noProof/>
                 <w:webHidden/>
               </w:rPr>
-              <w:instrText xml:space="preserve"> PAGEREF _Toc12563483 \h </w:instrText>
+              <w:instrText xml:space="preserve"> PAGEREF _Toc39738747 \h </w:instrText>
             </w:r>
             <w:r>
               <w:rPr>
@@ -986,7 +986,7 @@
                 <w:noProof/>
                 <w:webHidden/>
               </w:rPr>
-              <w:t>3</w:t>
+              <w:t>4</w:t>
             </w:r>
             <w:r>
               <w:rPr>
@@ -1012,7 +1012,7 @@
               <w:szCs w:val="22"/>
             </w:rPr>
           </w:pPr>
-          <w:hyperlink w:anchor="_Toc12563484" w:history="1">
+          <w:hyperlink w:anchor="_Toc39738748" w:history="1">
             <w:r>
               <w:rPr>
                 <w:rStyle w:val="a8"/>
@@ -1039,7 +1039,7 @@
                 <w:noProof/>
                 <w:webHidden/>
               </w:rPr>
-              <w:instrText xml:space="preserve"> PAGEREF _Toc12563484 \h </w:instrText>
+              <w:instrText xml:space="preserve"> PAGEREF _Toc39738748 \h </w:instrText>
             </w:r>
             <w:r>
               <w:rPr>
@@ -1059,7 +1059,7 @@
                 <w:noProof/>
                 <w:webHidden/>
               </w:rPr>
-              <w:t>3</w:t>
+              <w:t>4</w:t>
             </w:r>
             <w:r>
               <w:rPr>
@@ -1085,7 +1085,7 @@
               <w:szCs w:val="22"/>
             </w:rPr>
           </w:pPr>
-          <w:hyperlink w:anchor="_Toc12563485" w:history="1">
+          <w:hyperlink w:anchor="_Toc39738749" w:history="1">
             <w:r>
               <w:rPr>
                 <w:rStyle w:val="a8"/>
@@ -1112,7 +1112,7 @@
                 <w:noProof/>
                 <w:webHidden/>
               </w:rPr>
-              <w:instrText xml:space="preserve"> PAGEREF _Toc12563485 \h </w:instrText>
+              <w:instrText xml:space="preserve"> PAGEREF _Toc39738749 \h </w:instrText>
             </w:r>
             <w:r>
               <w:rPr>
@@ -1132,7 +1132,7 @@
                 <w:noProof/>
                 <w:webHidden/>
               </w:rPr>
-              <w:t>3</w:t>
+              <w:t>4</w:t>
             </w:r>
             <w:r>
               <w:rPr>
@@ -1158,7 +1158,7 @@
               <w:szCs w:val="22"/>
             </w:rPr>
           </w:pPr>
-          <w:hyperlink w:anchor="_Toc12563486" w:history="1">
+          <w:hyperlink w:anchor="_Toc39738750" w:history="1">
             <w:r>
               <w:rPr>
                 <w:rStyle w:val="a8"/>
@@ -1185,7 +1185,7 @@
                 <w:noProof/>
                 <w:webHidden/>
               </w:rPr>
-              <w:instrText xml:space="preserve"> PAGEREF _Toc12563486 \h </w:instrText>
+              <w:instrText xml:space="preserve"> PAGEREF _Toc39738750 \h </w:instrText>
             </w:r>
             <w:r>
               <w:rPr>
@@ -1205,7 +1205,7 @@
                 <w:noProof/>
                 <w:webHidden/>
               </w:rPr>
-              <w:t>3</w:t>
+              <w:t>4</w:t>
             </w:r>
             <w:r>
               <w:rPr>
@@ -1231,7 +1231,7 @@
               <w:szCs w:val="22"/>
             </w:rPr>
           </w:pPr>
-          <w:hyperlink w:anchor="_Toc12563487" w:history="1">
+          <w:hyperlink w:anchor="_Toc39738751" w:history="1">
             <w:r>
               <w:rPr>
                 <w:rStyle w:val="a8"/>
@@ -1258,7 +1258,7 @@
                 <w:noProof/>
                 <w:webHidden/>
               </w:rPr>
-              <w:instrText xml:space="preserve"> PAGEREF _Toc12563487 \h </w:instrText>
+              <w:instrText xml:space="preserve"> PAGEREF _Toc39738751 \h </w:instrText>
             </w:r>
             <w:r>
               <w:rPr>
@@ -1278,7 +1278,7 @@
                 <w:noProof/>
                 <w:webHidden/>
               </w:rPr>
-              <w:t>3</w:t>
+              <w:t>4</w:t>
             </w:r>
             <w:r>
               <w:rPr>
@@ -1304,13 +1304,13 @@
               <w:szCs w:val="22"/>
             </w:rPr>
           </w:pPr>
-          <w:hyperlink w:anchor="_Toc12563488" w:history="1">
+          <w:hyperlink w:anchor="_Toc39738752" w:history="1">
             <w:r>
               <w:rPr>
                 <w:rStyle w:val="a8"/>
                 <w:noProof/>
               </w:rPr>
-              <w:t>3.3.Sync task list exported</w:t>
+              <w:t>3.3. Exported settings and Sync task list</w:t>
             </w:r>
             <w:r>
               <w:rPr>
@@ -1331,7 +1331,7 @@
                 <w:noProof/>
                 <w:webHidden/>
               </w:rPr>
-              <w:instrText xml:space="preserve"> PAGEREF _Toc12563488 \h </w:instrText>
+              <w:instrText xml:space="preserve"> PAGEREF _Toc39738752 \h </w:instrText>
             </w:r>
             <w:r>
               <w:rPr>
@@ -1351,7 +1351,7 @@
                 <w:noProof/>
                 <w:webHidden/>
               </w:rPr>
-              <w:t>4</w:t>
+              <w:t>5</w:t>
             </w:r>
             <w:r>
               <w:rPr>
@@ -1377,7 +1377,7 @@
               <w:szCs w:val="22"/>
             </w:rPr>
           </w:pPr>
-          <w:hyperlink w:anchor="_Toc12563489" w:history="1">
+          <w:hyperlink w:anchor="_Toc39738753" w:history="1">
             <w:r>
               <w:rPr>
                 <w:rStyle w:val="a8"/>
@@ -1404,7 +1404,7 @@
                 <w:noProof/>
                 <w:webHidden/>
               </w:rPr>
-              <w:instrText xml:space="preserve"> PAGEREF _Toc12563489 \h </w:instrText>
+              <w:instrText xml:space="preserve"> PAGEREF _Toc39738753 \h </w:instrText>
             </w:r>
             <w:r>
               <w:rPr>
@@ -1424,7 +1424,7 @@
                 <w:noProof/>
                 <w:webHidden/>
               </w:rPr>
-              <w:t>4</w:t>
+              <w:t>5</w:t>
             </w:r>
             <w:r>
               <w:rPr>
@@ -1450,7 +1450,7 @@
               <w:szCs w:val="22"/>
             </w:rPr>
           </w:pPr>
-          <w:hyperlink w:anchor="_Toc12563490" w:history="1">
+          <w:hyperlink w:anchor="_Toc39738754" w:history="1">
             <w:r>
               <w:rPr>
                 <w:rStyle w:val="a8"/>
@@ -1477,7 +1477,7 @@
                 <w:noProof/>
                 <w:webHidden/>
               </w:rPr>
-              <w:instrText xml:space="preserve"> PAGEREF _Toc12563490 \h </w:instrText>
+              <w:instrText xml:space="preserve"> PAGEREF _Toc39738754 \h </w:instrText>
             </w:r>
             <w:r>
               <w:rPr>
@@ -1497,7 +1497,7 @@
                 <w:noProof/>
                 <w:webHidden/>
               </w:rPr>
-              <w:t>4</w:t>
+              <w:t>5</w:t>
             </w:r>
             <w:r>
               <w:rPr>
@@ -1523,7 +1523,7 @@
               <w:szCs w:val="22"/>
             </w:rPr>
           </w:pPr>
-          <w:hyperlink w:anchor="_Toc12563491" w:history="1">
+          <w:hyperlink w:anchor="_Toc39738755" w:history="1">
             <w:r>
               <w:rPr>
                 <w:rStyle w:val="a8"/>
@@ -1550,7 +1550,7 @@
                 <w:noProof/>
                 <w:webHidden/>
               </w:rPr>
-              <w:instrText xml:space="preserve"> PAGEREF _Toc12563491 \h </w:instrText>
+              <w:instrText xml:space="preserve"> PAGEREF _Toc39738755 \h </w:instrText>
             </w:r>
             <w:r>
               <w:rPr>
@@ -1570,7 +1570,7 @@
                 <w:noProof/>
                 <w:webHidden/>
               </w:rPr>
-              <w:t>4</w:t>
+              <w:t>5</w:t>
             </w:r>
             <w:r>
               <w:rPr>
@@ -1593,7 +1593,7 @@
         <w:pStyle w:val="2"/>
         <w:spacing w:before="360"/>
       </w:pPr>
-      <w:bookmarkStart w:id="1" w:name="_Toc12563471"/>
+      <w:bookmarkStart w:id="1" w:name="_Toc39738735"/>
       <w:r>
         <w:rPr>
           <w:rFonts w:hint="eastAsia"/>
@@ -1605,7 +1605,19 @@
         <w:rPr>
           <w:rFonts w:hint="eastAsia"/>
         </w:rPr>
-        <w:t>Fuction</w:t>
+        <w:t>Fu</w:t>
+      </w:r>
+      <w:r>
+        <w:t>n</w:t>
+      </w:r>
+      <w:r>
+        <w:rPr>
+          <w:rFonts w:hint="eastAsia"/>
+        </w:rPr>
+        <w:t>ction</w:t>
+      </w:r>
+      <w:r>
+        <w:t>s</w:t>
       </w:r>
       <w:bookmarkEnd w:id="1"/>
     </w:p>
@@ -1632,7 +1644,52 @@
         <w:t xml:space="preserve"> or SMB3</w:t>
       </w:r>
       <w:r>
-        <w:t xml:space="preserve"> protocol between the internal storage of Android terminal, SDCARD and PC/NAS. Synchronization is a one-way from the master to the target, mirror, move, copy, archive can be used. (Internal storage, SDCARD, SMB, ZIP combination is possible)</w:t>
+        <w:t xml:space="preserve"> protocol between the internal storage of Android terminal, SDCARD and PC/NAS. Synchronization is a one-way from the master to the target</w:t>
+      </w:r>
+      <w:r>
+        <w:t>. M</w:t>
+      </w:r>
+      <w:r>
+        <w:t xml:space="preserve">irror, </w:t>
+      </w:r>
+      <w:r>
+        <w:t>M</w:t>
+      </w:r>
+      <w:r>
+        <w:t xml:space="preserve">ove, </w:t>
+      </w:r>
+      <w:r>
+        <w:t>C</w:t>
+      </w:r>
+      <w:r>
+        <w:t>opy</w:t>
+      </w:r>
+      <w:r>
+        <w:t xml:space="preserve"> and </w:t>
+      </w:r>
+      <w:r>
+        <w:t>A</w:t>
+      </w:r>
+      <w:r>
+        <w:t xml:space="preserve">rchive </w:t>
+      </w:r>
+      <w:r>
+        <w:t>modes are supported</w:t>
+      </w:r>
+      <w:r>
+        <w:t xml:space="preserve">. </w:t>
+      </w:r>
+      <w:r>
+        <w:t xml:space="preserve">Many storage combinations are supported </w:t>
+      </w:r>
+      <w:r>
+        <w:t xml:space="preserve">(Internal storage, SDCARD, </w:t>
+      </w:r>
+      <w:r>
+        <w:t xml:space="preserve">OTG-USB, </w:t>
+      </w:r>
+      <w:r>
+        <w:t>SMB, ZIP)</w:t>
       </w:r>
     </w:p>
     <w:p>
@@ -1640,7 +1697,25 @@
         <w:pStyle w:val="af3"/>
       </w:pPr>
       <w:r>
-        <w:t>Can start the sync by external application</w:t>
+        <w:t>S</w:t>
+      </w:r>
+      <w:r>
+        <w:t xml:space="preserve">ync </w:t>
+      </w:r>
+      <w:r>
+        <w:t xml:space="preserve">can be </w:t>
+      </w:r>
+      <w:r>
+        <w:t xml:space="preserve">automatically </w:t>
+      </w:r>
+      <w:r>
+        <w:t xml:space="preserve">started </w:t>
+      </w:r>
+      <w:r>
+        <w:t>by external application</w:t>
+      </w:r>
+      <w:r>
+        <w:t>s</w:t>
       </w:r>
       <w:r>
         <w:rPr>
@@ -1665,6 +1740,50 @@
           <w:rFonts w:hint="eastAsia"/>
         </w:rPr>
         <w:t xml:space="preserve"> </w:t>
+      </w:r>
+    </w:p>
+    <w:p>
+      <w:pPr>
+        <w:pStyle w:val="af3"/>
+      </w:pPr>
+    </w:p>
+    <w:p>
+      <w:pPr>
+        <w:pStyle w:val="af3"/>
+      </w:pPr>
+      <w:r>
+        <w:t xml:space="preserve">Sync occurs </w:t>
+      </w:r>
+      <w:r>
+        <w:t>between two folder pairs called the</w:t>
+      </w:r>
+      <w:r>
+        <w:t xml:space="preserve"> Master (source folder) </w:t>
+      </w:r>
+      <w:r>
+        <w:t>and</w:t>
+      </w:r>
+      <w:r>
+        <w:t xml:space="preserve"> the Target (destination folder)</w:t>
+      </w:r>
+      <w:r>
+        <w:t>. It is a one direction Sync, from the Master to the Target.</w:t>
+      </w:r>
+    </w:p>
+    <w:p>
+      <w:pPr>
+        <w:pStyle w:val="af3"/>
+      </w:pPr>
+    </w:p>
+    <w:p>
+      <w:pPr>
+        <w:pStyle w:val="af3"/>
+      </w:pPr>
+      <w:r>
+        <w:t>The supported</w:t>
+      </w:r>
+      <w:r>
+        <w:t xml:space="preserve"> Sync modes are:</w:t>
       </w:r>
     </w:p>
     <w:p>
@@ -1694,7 +1813,44 @@
         <w:ind w:leftChars="200" w:left="480" w:firstLineChars="0" w:firstLine="0"/>
       </w:pPr>
       <w:r>
-        <w:t>If master and target files are different, to copied files from master to the target directory.</w:t>
+        <w:lastRenderedPageBreak/>
+        <w:t xml:space="preserve">The target </w:t>
+      </w:r>
+      <w:r>
+        <w:t xml:space="preserve">folder </w:t>
+      </w:r>
+      <w:r>
+        <w:t xml:space="preserve">is kept as an exact copy of the master. </w:t>
+      </w:r>
+      <w:r>
+        <w:t xml:space="preserve">If </w:t>
+      </w:r>
+      <w:r>
+        <w:t xml:space="preserve">a file is different between the </w:t>
+      </w:r>
+      <w:r>
+        <w:t xml:space="preserve">master and </w:t>
+      </w:r>
+      <w:r>
+        <w:t xml:space="preserve">the </w:t>
+      </w:r>
+      <w:r>
+        <w:t>target</w:t>
+      </w:r>
+      <w:r>
+        <w:t>, the file on the master</w:t>
+      </w:r>
+      <w:r>
+        <w:t xml:space="preserve"> </w:t>
+      </w:r>
+      <w:r>
+        <w:t>overwrite</w:t>
+      </w:r>
+      <w:r>
+        <w:t>s</w:t>
+      </w:r>
+      <w:r>
+        <w:t xml:space="preserve"> the file on the target.</w:t>
       </w:r>
       <w:r>
         <w:rPr>
@@ -1703,8 +1859,37 @@
         <w:t xml:space="preserve"> </w:t>
       </w:r>
       <w:r>
-        <w:t>To delete target files and directories if does not exist in the master.</w:t>
-      </w:r>
+        <w:t xml:space="preserve">Folder and files not present on the target are copied from the master. </w:t>
+      </w:r>
+      <w:r>
+        <w:t>Files and folders that do not exist on the master are also deleted from the target.</w:t>
+      </w:r>
+      <w:r>
+        <w:t xml:space="preserve"> </w:t>
+      </w:r>
+      <w:bookmarkStart w:id="2" w:name="_Hlk39657495"/>
+      <w:r>
+        <w:t>Only modified files (by size and/or date/time) are updated</w:t>
+      </w:r>
+      <w:r>
+        <w:t xml:space="preserve"> on the target</w:t>
+      </w:r>
+      <w:r>
+        <w:t>.</w:t>
+      </w:r>
+      <w:bookmarkEnd w:id="2"/>
+    </w:p>
+    <w:p>
+      <w:pPr>
+        <w:pStyle w:val="22"/>
+        <w:ind w:leftChars="200" w:left="480" w:firstLineChars="0" w:firstLine="0"/>
+      </w:pPr>
+    </w:p>
+    <w:p>
+      <w:pPr>
+        <w:pStyle w:val="22"/>
+        <w:ind w:leftChars="200" w:left="480" w:firstLineChars="0" w:firstLine="0"/>
+      </w:pPr>
     </w:p>
     <w:p>
       <w:pPr>
@@ -1728,16 +1913,25 @@
         <w:ind w:leftChars="200" w:left="480" w:firstLineChars="0" w:firstLine="0"/>
       </w:pPr>
       <w:r>
-        <w:t>If master and target files are different, to copied files from master to the target directory</w:t>
+        <w:t>If a file is different between the master and the target, the file on the master overwrites the file on the target.</w:t>
       </w:r>
       <w:r>
         <w:rPr>
           <w:rFonts w:hint="eastAsia"/>
         </w:rPr>
+        <w:t xml:space="preserve"> </w:t>
+      </w:r>
+      <w:r>
+        <w:t>Once copied to the target,</w:t>
+      </w:r>
+      <w:r>
+        <w:t xml:space="preserve"> files and folders are deleted from the master</w:t>
+      </w:r>
+      <w:r>
+        <w:t xml:space="preserve"> (like move command)</w:t>
+      </w:r>
+      <w:r>
         <w:t>.</w:t>
-      </w:r>
-      <w:r>
-        <w:t xml:space="preserve"> To delete the master directories and files copied to the target.</w:t>
       </w:r>
     </w:p>
     <w:p>
@@ -1746,8 +1940,29 @@
         <w:ind w:leftChars="200" w:left="480" w:firstLineChars="0" w:firstLine="0"/>
       </w:pPr>
       <w:r>
-        <w:t>However, the master and target same name, same file modification time and file size, to delete the file on the master without copying files.</w:t>
-      </w:r>
+        <w:t xml:space="preserve">Only modified files (by size and/or date/time) are </w:t>
+      </w:r>
+      <w:r>
+        <w:t>copied</w:t>
+      </w:r>
+      <w:r>
+        <w:t xml:space="preserve"> </w:t>
+      </w:r>
+      <w:r>
+        <w:t>to</w:t>
+      </w:r>
+      <w:r>
+        <w:t xml:space="preserve"> the target.</w:t>
+      </w:r>
+      <w:r>
+        <w:t xml:space="preserve"> Identical files, based on the selected compare criteria, are deleted from the master without being copied. Files and folders on the target, not present on the master, are obviously preserved.</w:t>
+      </w:r>
+    </w:p>
+    <w:p>
+      <w:pPr>
+        <w:pStyle w:val="22"/>
+        <w:ind w:leftChars="200" w:left="480" w:firstLineChars="0" w:firstLine="0"/>
+      </w:pPr>
     </w:p>
     <w:p>
       <w:pPr>
@@ -1767,22 +1982,70 @@
     </w:p>
     <w:p>
       <w:pPr>
+        <w:pStyle w:val="a"/>
+        <w:numPr>
+          <w:ilvl w:val="0"/>
+          <w:numId w:val="0"/>
+        </w:numPr>
+        <w:ind w:left="420"/>
+      </w:pPr>
+      <w:bookmarkStart w:id="3" w:name="_Hlk39692097"/>
+      <w:r>
+        <w:t>Same as Move, but files are not deleted from the master after being copied.</w:t>
+      </w:r>
+    </w:p>
+    <w:p>
+      <w:pPr>
+        <w:pStyle w:val="a"/>
+        <w:numPr>
+          <w:ilvl w:val="0"/>
+          <w:numId w:val="0"/>
+        </w:numPr>
+        <w:ind w:left="420"/>
+      </w:pPr>
+      <w:r>
+        <w:t xml:space="preserve">If a file is different between the master and the target, the file on the master overwrites the file on the target. Once copied to the target, files and folders are </w:t>
+      </w:r>
+      <w:r>
+        <w:t xml:space="preserve">kept on </w:t>
+      </w:r>
+      <w:r>
+        <w:t xml:space="preserve">the master (like </w:t>
+      </w:r>
+      <w:r>
+        <w:t>a</w:t>
+      </w:r>
+      <w:r>
+        <w:t xml:space="preserve"> </w:t>
+      </w:r>
+      <w:r>
+        <w:t>copy command</w:t>
+      </w:r>
+      <w:r>
+        <w:t>).</w:t>
+      </w:r>
+    </w:p>
+    <w:p>
+      <w:pPr>
         <w:pStyle w:val="22"/>
-        <w:ind w:leftChars="200" w:left="480" w:firstLineChars="0" w:firstLine="0"/>
-      </w:pPr>
-      <w:r>
-        <w:lastRenderedPageBreak/>
-        <w:t>If master and target files are different, to copied files from master to the target directory.</w:t>
-      </w:r>
-      <w:r>
-        <w:rPr>
-          <w:rFonts w:hint="eastAsia"/>
-        </w:rPr>
-        <w:t xml:space="preserve"> </w:t>
-      </w:r>
-      <w:r>
-        <w:t>However, the same file modification time and file size with the same name does not copy the master and target.</w:t>
-      </w:r>
+        <w:ind w:leftChars="0" w:left="420" w:firstLineChars="0" w:firstLine="0"/>
+      </w:pPr>
+      <w:r>
+        <w:t xml:space="preserve">Only modified files (by size and/or date/time) are copied to the target. Identical files, based on the selected compare criteria, are </w:t>
+      </w:r>
+      <w:r>
+        <w:t>ignored and not copied again</w:t>
+      </w:r>
+      <w:r>
+        <w:t>.</w:t>
+      </w:r>
+      <w:bookmarkEnd w:id="3"/>
+    </w:p>
+    <w:p>
+      <w:pPr>
+        <w:pStyle w:val="22"/>
+        <w:ind w:leftChars="0" w:left="420" w:firstLineChars="0" w:firstLine="0"/>
+      </w:pPr>
     </w:p>
     <w:p>
       <w:pPr>
@@ -1806,7 +2069,70 @@
         <w:ind w:leftChars="200" w:left="480" w:firstLineChars="0" w:firstLine="0"/>
       </w:pPr>
       <w:r>
-        <w:t>Move photos and videos in the directory on the master side to the target under conditions such as shooting date/time than the date and time of archive execution, such as 7 days or earlier or 30 days or earlier. (However, ZIP can not be used for target)</w:t>
+        <w:t>Archive</w:t>
+      </w:r>
+      <w:r>
+        <w:t xml:space="preserve"> </w:t>
+      </w:r>
+      <w:r>
+        <w:t xml:space="preserve">photos and videos </w:t>
+      </w:r>
+      <w:r>
+        <w:t>by Moving them from</w:t>
+      </w:r>
+      <w:r>
+        <w:t xml:space="preserve"> the master </w:t>
+      </w:r>
+      <w:r>
+        <w:t xml:space="preserve">to the target folder. Specific medias criteria can be specified for archiving: </w:t>
+      </w:r>
+      <w:r>
+        <w:t>shooting date/time</w:t>
+      </w:r>
+      <w:r>
+        <w:t xml:space="preserve">, </w:t>
+      </w:r>
+      <w:r>
+        <w:t xml:space="preserve">date and time of </w:t>
+      </w:r>
+      <w:r>
+        <w:t xml:space="preserve">last archive </w:t>
+      </w:r>
+      <w:r>
+        <w:t xml:space="preserve">execution </w:t>
+      </w:r>
+      <w:r>
+        <w:t>(</w:t>
+      </w:r>
+      <w:r>
+        <w:t>such as 7 days or earlier or 30 days or earlier</w:t>
+      </w:r>
+      <w:r>
+        <w:t>)</w:t>
+      </w:r>
+      <w:r>
+        <w:t>.</w:t>
+      </w:r>
+    </w:p>
+    <w:p>
+      <w:pPr>
+        <w:pStyle w:val="22"/>
+        <w:ind w:leftChars="200" w:left="480" w:firstLineChars="0" w:firstLine="0"/>
+      </w:pPr>
+      <w:r>
+        <w:t>ZIP</w:t>
+      </w:r>
+      <w:r>
+        <w:t xml:space="preserve"> cannot be </w:t>
+      </w:r>
+      <w:r>
+        <w:t xml:space="preserve">specified as a </w:t>
+      </w:r>
+      <w:r>
+        <w:t>target</w:t>
+      </w:r>
+      <w:r>
+        <w:t xml:space="preserve"> for Archive operations.</w:t>
       </w:r>
     </w:p>
     <w:p>
@@ -1815,23 +2141,18 @@
       </w:pPr>
     </w:p>
     <w:p>
-      <w:r>
-        <w:t>Note</w:t>
-      </w:r>
-      <w:r>
+      <w:pPr>
         <w:rPr>
-          <w:rFonts w:hint="eastAsia"/>
+          <w:b/>
+          <w:bCs/>
         </w:rPr>
-        <w:t>1</w:t>
-      </w:r>
-      <w:r>
-        <w:t>:</w:t>
-      </w:r>
+      </w:pPr>
       <w:r>
         <w:rPr>
-          <w:rFonts w:hint="eastAsia"/>
+          <w:b/>
+          <w:bCs/>
         </w:rPr>
-        <w:t xml:space="preserve"> </w:t>
+        <w:t xml:space="preserve">Compare criteria: </w:t>
       </w:r>
     </w:p>
     <w:p>
@@ -1841,10 +2162,10 @@
           <w:ilvl w:val="0"/>
           <w:numId w:val="0"/>
         </w:numPr>
-        <w:ind w:left="360"/>
-      </w:pPr>
-      <w:r>
-        <w:t>The difference file is one of the following three conditions.</w:t>
+        <w:ind w:left="360" w:hanging="360"/>
+      </w:pPr>
+      <w:r>
+        <w:t>Files are considered different based on these criteria:</w:t>
       </w:r>
     </w:p>
     <w:p>
@@ -1854,10 +2175,19 @@
           <w:ilvl w:val="0"/>
           <w:numId w:val="21"/>
         </w:numPr>
-        <w:ind w:firstLineChars="0"/>
-      </w:pPr>
-      <w:r>
-        <w:t>File does not exist</w:t>
+        <w:ind w:left="567" w:firstLineChars="0"/>
+      </w:pPr>
+      <w:r>
+        <w:t>File</w:t>
+      </w:r>
+      <w:r>
+        <w:t>/folder</w:t>
+      </w:r>
+      <w:r>
+        <w:t xml:space="preserve"> </w:t>
+      </w:r>
+      <w:r>
+        <w:t>name exists only on master or target, not on both sides</w:t>
       </w:r>
     </w:p>
     <w:p>
@@ -1867,10 +2197,10 @@
           <w:ilvl w:val="0"/>
           <w:numId w:val="21"/>
         </w:numPr>
-        <w:ind w:firstLineChars="0"/>
-      </w:pPr>
-      <w:r>
-        <w:t>Different file sizes</w:t>
+        <w:ind w:left="567" w:firstLineChars="0"/>
+      </w:pPr>
+      <w:r>
+        <w:t>Files have different sizes</w:t>
       </w:r>
     </w:p>
     <w:p>
@@ -1880,10 +2210,10 @@
           <w:ilvl w:val="0"/>
           <w:numId w:val="21"/>
         </w:numPr>
-        <w:ind w:firstLineChars="0"/>
-      </w:pPr>
-      <w:r>
-        <w:t>Different over when last updated 3 seconds</w:t>
+        <w:ind w:left="567" w:firstLineChars="0"/>
+      </w:pPr>
+      <w:r>
+        <w:t>Files have a different time stamp (last modification date and time)</w:t>
       </w:r>
     </w:p>
     <w:p>
@@ -1893,10 +2223,137 @@
           <w:ilvl w:val="0"/>
           <w:numId w:val="0"/>
         </w:numPr>
-        <w:ind w:leftChars="181" w:left="434"/>
-      </w:pPr>
-      <w:r>
-        <w:t>If it is not permitted to change the last update time of the file by the application, the last update time of the file is recorded in the management file and it is used to judge the difference file. Therefore, if you copy a file other than SMBSync2 or there is no management file, the file will be copied.</w:t>
+        <w:ind w:left="360" w:hanging="360"/>
+      </w:pPr>
+    </w:p>
+    <w:p>
+      <w:pPr>
+        <w:pStyle w:val="a"/>
+        <w:numPr>
+          <w:ilvl w:val="0"/>
+          <w:numId w:val="0"/>
+        </w:numPr>
+      </w:pPr>
+      <w:r>
+        <w:t>In Advanced Options, many compare settings can be adjusted: time tolerance interval can be set to ignore difference if less than 1, 3, 5 or 10 sec for compatibility with FAT/exFAT medias. Ignore Daylight Saving time is supported. Option to not overwrite target file if it is newer than the master or if it is larger in size…</w:t>
+      </w:r>
+    </w:p>
+    <w:p>
+      <w:pPr>
+        <w:pStyle w:val="a"/>
+        <w:numPr>
+          <w:ilvl w:val="0"/>
+          <w:numId w:val="0"/>
+        </w:numPr>
+      </w:pPr>
+      <w:r>
+        <w:lastRenderedPageBreak/>
+        <w:t>When target is on Internal Storage or on the SD Card, m</w:t>
+      </w:r>
+      <w:r>
+        <w:t xml:space="preserve">ost Android systems do not permit setting </w:t>
+      </w:r>
+      <w:r>
+        <w:t xml:space="preserve">the last </w:t>
+      </w:r>
+      <w:r>
+        <w:rPr>
+          <w:szCs w:val="21"/>
+        </w:rPr>
+        <w:t>modified</w:t>
+      </w:r>
+      <w:r>
+        <w:rPr>
+          <w:szCs w:val="21"/>
+        </w:rPr>
+        <w:t xml:space="preserve"> </w:t>
+      </w:r>
+      <w:r>
+        <w:t xml:space="preserve">time of the </w:t>
+      </w:r>
+      <w:r>
+        <w:t xml:space="preserve">target </w:t>
+      </w:r>
+      <w:r>
+        <w:t xml:space="preserve">file </w:t>
+      </w:r>
+      <w:r>
+        <w:t>to match the time of the source fil</w:t>
+      </w:r>
+      <w:r>
+        <w:t xml:space="preserve">e. When target is SMB (PC/NAS), or </w:t>
+      </w:r>
+      <w:r>
+        <w:t>OTG-</w:t>
+      </w:r>
+      <w:r>
+        <w:t>USB storage, this is usually not an issue. SMSync2 detects if the time/date can be set on the target</w:t>
+      </w:r>
+      <w:r>
+        <w:rPr>
+          <w:szCs w:val="21"/>
+        </w:rPr>
+        <w:t xml:space="preserve"> </w:t>
+      </w:r>
+      <w:r>
+        <w:rPr>
+          <w:szCs w:val="21"/>
+        </w:rPr>
+        <w:t>to match the source file</w:t>
+      </w:r>
+      <w:r>
+        <w:t xml:space="preserve">. </w:t>
+      </w:r>
+      <w:r>
+        <w:t>If not, the last update time of the file is recorded in the application database files. It is then used to compare the files and check if they differ by time</w:t>
+      </w:r>
+      <w:r>
+        <w:t xml:space="preserve">. </w:t>
+      </w:r>
+      <w:r>
+        <w:rPr>
+          <w:szCs w:val="21"/>
+        </w:rPr>
+        <w:t>In that case</w:t>
+      </w:r>
+      <w:r>
+        <w:t xml:space="preserve">, if you </w:t>
+      </w:r>
+      <w:r>
+        <w:t xml:space="preserve">try to synchronize the master/target pair with a </w:t>
+      </w:r>
+      <w:r>
+        <w:t>third-party</w:t>
+      </w:r>
+      <w:r>
+        <w:t xml:space="preserve"> application or if </w:t>
+      </w:r>
+      <w:r>
+        <w:t>SMBSync2</w:t>
+      </w:r>
+      <w:r>
+        <w:t xml:space="preserve"> data files are erased, the </w:t>
+      </w:r>
+      <w:r>
+        <w:t xml:space="preserve">source </w:t>
+      </w:r>
+      <w:r>
+        <w:t xml:space="preserve">files will be copied again to the target. You can set the option to “Not overwrite destination file if it is newer than the </w:t>
+      </w:r>
+      <w:r>
+        <w:t>master</w:t>
+      </w:r>
+      <w:r>
+        <w:t>”</w:t>
+      </w:r>
+      <w:r>
+        <w:t xml:space="preserve"> </w:t>
+      </w:r>
+      <w:r>
+        <w:t>in addition to comparing by size to overcome this issue</w:t>
+      </w:r>
+      <w:r>
+        <w:t>.</w:t>
       </w:r>
     </w:p>
     <w:p>
@@ -1904,8 +2361,8 @@
         <w:pStyle w:val="2"/>
         <w:spacing w:before="360"/>
       </w:pPr>
-      <w:bookmarkStart w:id="2" w:name="_Toc450110990"/>
-      <w:bookmarkStart w:id="3" w:name="_Toc12563472"/>
+      <w:bookmarkStart w:id="4" w:name="_Toc450110990"/>
+      <w:bookmarkStart w:id="5" w:name="_Toc39738736"/>
       <w:r>
         <w:rPr>
           <w:rFonts w:hint="eastAsia"/>
@@ -1915,7 +2372,7 @@
       <w:r>
         <w:t xml:space="preserve"> Permissions</w:t>
       </w:r>
-      <w:bookmarkEnd w:id="3"/>
+      <w:bookmarkEnd w:id="5"/>
     </w:p>
     <w:p>
       <w:r>
@@ -1927,9 +2384,9 @@
         <w:pStyle w:val="20mm8261"/>
         <w:spacing w:before="360"/>
       </w:pPr>
-      <w:bookmarkStart w:id="4" w:name="_Toc8456826"/>
-      <w:bookmarkStart w:id="5" w:name="_Toc9071194"/>
-      <w:bookmarkStart w:id="6" w:name="_Toc12563473"/>
+      <w:bookmarkStart w:id="6" w:name="_Toc8456826"/>
+      <w:bookmarkStart w:id="7" w:name="_Toc9071194"/>
+      <w:bookmarkStart w:id="8" w:name="_Toc39738737"/>
       <w:r>
         <w:rPr>
           <w:rFonts w:hint="eastAsia"/>
@@ -1942,15 +2399,15 @@
         </w:rPr>
         <w:t>.1</w:t>
       </w:r>
-      <w:bookmarkEnd w:id="4"/>
-      <w:bookmarkEnd w:id="5"/>
+      <w:bookmarkEnd w:id="6"/>
+      <w:bookmarkEnd w:id="7"/>
       <w:r>
         <w:rPr>
           <w:rFonts w:hint="eastAsia"/>
         </w:rPr>
         <w:t xml:space="preserve"> Location</w:t>
       </w:r>
-      <w:bookmarkEnd w:id="6"/>
+      <w:bookmarkEnd w:id="8"/>
     </w:p>
     <w:p>
       <w:r>
@@ -1965,7 +2422,22 @@
     </w:p>
     <w:p>
       <w:r>
-        <w:t>Used to obtain the WiFi SSID name on Android 8.1 or higher.</w:t>
+        <w:t>Required</w:t>
+      </w:r>
+      <w:r>
+        <w:t xml:space="preserve"> </w:t>
+      </w:r>
+      <w:r>
+        <w:t xml:space="preserve">to obtain the WiFi SSID name on Android 8.1 </w:t>
+      </w:r>
+      <w:r>
+        <w:t>and</w:t>
+      </w:r>
+      <w:r>
+        <w:t xml:space="preserve"> </w:t>
+      </w:r>
+      <w:r>
+        <w:t>higher.</w:t>
       </w:r>
     </w:p>
     <w:p>
@@ -1973,8 +2445,8 @@
         <w:pStyle w:val="20mm8261"/>
         <w:spacing w:before="360"/>
       </w:pPr>
-      <w:bookmarkStart w:id="7" w:name="_Toc9071195"/>
-      <w:bookmarkStart w:id="8" w:name="_Toc12563474"/>
+      <w:bookmarkStart w:id="9" w:name="_Toc9071195"/>
+      <w:bookmarkStart w:id="10" w:name="_Toc39738738"/>
       <w:r>
         <w:rPr>
           <w:rFonts w:hint="eastAsia"/>
@@ -1993,11 +2465,11 @@
         </w:rPr>
         <w:t>2</w:t>
       </w:r>
-      <w:bookmarkEnd w:id="7"/>
+      <w:bookmarkEnd w:id="9"/>
       <w:r>
         <w:t xml:space="preserve"> Photos/Media/Files</w:t>
       </w:r>
-      <w:bookmarkEnd w:id="8"/>
+      <w:bookmarkEnd w:id="10"/>
     </w:p>
     <w:p>
       <w:r>
@@ -2007,7 +2479,10 @@
         <w:t>-</w:t>
       </w:r>
       <w:r>
-        <w:t>read the contents of your USB storage</w:t>
+        <w:t xml:space="preserve">read the contents of your </w:t>
+      </w:r>
+      <w:r>
+        <w:t>External SD Card, Internal Storage and USB medias.</w:t>
       </w:r>
     </w:p>
     <w:p>
@@ -2018,12 +2493,49 @@
         <w:t>-</w:t>
       </w:r>
       <w:r>
-        <w:t>modify or delete the contents of your USB storage</w:t>
-      </w:r>
-    </w:p>
-    <w:p>
-      <w:r>
-        <w:t>Used for file synchronization to internal/external storage and read/write of management file.</w:t>
+        <w:t>modify or delete the contents of your storage</w:t>
+      </w:r>
+    </w:p>
+    <w:p/>
+    <w:p>
+      <w:r>
+        <w:t>Required</w:t>
+      </w:r>
+      <w:r>
+        <w:t xml:space="preserve"> </w:t>
+      </w:r>
+      <w:r>
+        <w:t>for file synchronization to internal/external</w:t>
+      </w:r>
+      <w:r>
+        <w:t xml:space="preserve">/USB </w:t>
+      </w:r>
+      <w:r>
+        <w:t xml:space="preserve">storage and </w:t>
+      </w:r>
+      <w:r>
+        <w:t xml:space="preserve">to </w:t>
+      </w:r>
+      <w:r>
+        <w:t xml:space="preserve">read/write </w:t>
+      </w:r>
+      <w:r>
+        <w:t>operations on</w:t>
+      </w:r>
+      <w:r>
+        <w:t xml:space="preserve"> </w:t>
+      </w:r>
+      <w:r>
+        <w:t>application data</w:t>
+      </w:r>
+      <w:r>
+        <w:t xml:space="preserve"> file</w:t>
+      </w:r>
+      <w:r>
+        <w:t>s</w:t>
+      </w:r>
+      <w:r>
+        <w:t>.</w:t>
       </w:r>
     </w:p>
     <w:p>
@@ -2031,8 +2543,8 @@
         <w:pStyle w:val="20mm8261"/>
         <w:spacing w:before="360"/>
       </w:pPr>
-      <w:bookmarkStart w:id="9" w:name="_Toc9071196"/>
-      <w:bookmarkStart w:id="10" w:name="_Toc12563475"/>
+      <w:bookmarkStart w:id="11" w:name="_Toc9071196"/>
+      <w:bookmarkStart w:id="12" w:name="_Toc39738739"/>
       <w:r>
         <w:rPr>
           <w:rFonts w:hint="eastAsia"/>
@@ -2051,14 +2563,14 @@
         </w:rPr>
         <w:t>3</w:t>
       </w:r>
-      <w:bookmarkEnd w:id="9"/>
+      <w:bookmarkEnd w:id="11"/>
       <w:r>
         <w:rPr>
           <w:rFonts w:hint="eastAsia"/>
         </w:rPr>
         <w:t xml:space="preserve"> Storage</w:t>
       </w:r>
-      <w:bookmarkEnd w:id="10"/>
+      <w:bookmarkEnd w:id="12"/>
     </w:p>
     <w:p>
       <w:r>
@@ -2068,7 +2580,7 @@
         <w:t>-</w:t>
       </w:r>
       <w:r>
-        <w:t>read the contents of your USB storage</w:t>
+        <w:t>read the contents of your External SD Card, Internal Storage and USB medias.</w:t>
       </w:r>
     </w:p>
     <w:p>
@@ -2079,12 +2591,46 @@
         <w:t>-</w:t>
       </w:r>
       <w:r>
-        <w:t>modify or delete the contents of your USB storage</w:t>
-      </w:r>
-    </w:p>
-    <w:p>
-      <w:r>
-        <w:t>Used for file synchronization to USB storage and read/write of management file.</w:t>
+        <w:t>modify or delete the contents of your storage</w:t>
+      </w:r>
+    </w:p>
+    <w:p/>
+    <w:p>
+      <w:r>
+        <w:t>Required</w:t>
+      </w:r>
+      <w:r>
+        <w:t xml:space="preserve"> for file synchronization to internal/external</w:t>
+      </w:r>
+      <w:r>
+        <w:t xml:space="preserve">/USB </w:t>
+      </w:r>
+      <w:r>
+        <w:t xml:space="preserve">storage and </w:t>
+      </w:r>
+      <w:r>
+        <w:t xml:space="preserve">to </w:t>
+      </w:r>
+      <w:r>
+        <w:t xml:space="preserve">read/write </w:t>
+      </w:r>
+      <w:r>
+        <w:t>operations on</w:t>
+      </w:r>
+      <w:r>
+        <w:t xml:space="preserve"> </w:t>
+      </w:r>
+      <w:r>
+        <w:t>application data</w:t>
+      </w:r>
+      <w:r>
+        <w:t xml:space="preserve"> file</w:t>
+      </w:r>
+      <w:r>
+        <w:t>s</w:t>
+      </w:r>
+      <w:r>
+        <w:t>.</w:t>
       </w:r>
     </w:p>
     <w:p>
@@ -2092,8 +2638,8 @@
         <w:pStyle w:val="20mm8261"/>
         <w:spacing w:before="360"/>
       </w:pPr>
-      <w:bookmarkStart w:id="11" w:name="_Toc9071197"/>
-      <w:bookmarkStart w:id="12" w:name="_Toc12563476"/>
+      <w:bookmarkStart w:id="13" w:name="_Toc9071197"/>
+      <w:bookmarkStart w:id="14" w:name="_Toc39738740"/>
       <w:r>
         <w:rPr>
           <w:rFonts w:hint="eastAsia"/>
@@ -2118,11 +2664,11 @@
         </w:rPr>
         <w:t xml:space="preserve"> </w:t>
       </w:r>
-      <w:bookmarkEnd w:id="11"/>
+      <w:bookmarkEnd w:id="13"/>
       <w:r>
         <w:t>Wi-Fi Connection infomation</w:t>
       </w:r>
-      <w:bookmarkEnd w:id="12"/>
+      <w:bookmarkEnd w:id="14"/>
     </w:p>
     <w:p>
       <w:r>
@@ -2140,7 +2686,19 @@
     </w:p>
     <w:p>
       <w:r>
-        <w:t>Used to check the status of Wi-Fi at the start of synchronization.</w:t>
+        <w:t>Required</w:t>
+      </w:r>
+      <w:r>
+        <w:t xml:space="preserve"> </w:t>
+      </w:r>
+      <w:r>
+        <w:t>to check the status of Wi-Fi</w:t>
+      </w:r>
+      <w:r>
+        <w:t xml:space="preserve"> (on/off)</w:t>
+      </w:r>
+      <w:r>
+        <w:t xml:space="preserve"> at the start of synchronization.</w:t>
       </w:r>
     </w:p>
     <w:p>
@@ -2149,7 +2707,7 @@
         <w:spacing w:before="360"/>
         <w:ind w:left="0" w:firstLine="0"/>
       </w:pPr>
-      <w:bookmarkStart w:id="13" w:name="_Toc12563477"/>
+      <w:bookmarkStart w:id="15" w:name="_Toc39738741"/>
       <w:r>
         <w:rPr>
           <w:rFonts w:hint="eastAsia"/>
@@ -2163,16 +2721,16 @@
         </w:rPr>
         <w:t>Other</w:t>
       </w:r>
-      <w:bookmarkEnd w:id="13"/>
+      <w:bookmarkEnd w:id="15"/>
     </w:p>
     <w:p>
       <w:pPr>
         <w:pStyle w:val="3"/>
         <w:spacing w:before="360"/>
       </w:pPr>
-      <w:bookmarkStart w:id="14" w:name="_Toc8456827"/>
-      <w:bookmarkStart w:id="15" w:name="_Toc9071199"/>
-      <w:bookmarkStart w:id="16" w:name="_Toc12563478"/>
+      <w:bookmarkStart w:id="16" w:name="_Toc8456827"/>
+      <w:bookmarkStart w:id="17" w:name="_Toc9071199"/>
+      <w:bookmarkStart w:id="18" w:name="_Toc39738742"/>
       <w:r>
         <w:rPr>
           <w:rFonts w:hint="eastAsia"/>
@@ -2191,16 +2749,28 @@
         </w:rPr>
         <w:t xml:space="preserve">5.1 </w:t>
       </w:r>
-      <w:bookmarkEnd w:id="14"/>
+      <w:bookmarkEnd w:id="16"/>
       <w:r>
         <w:t>view network connections</w:t>
       </w:r>
-      <w:bookmarkEnd w:id="15"/>
-      <w:bookmarkEnd w:id="16"/>
-    </w:p>
-    <w:p>
-      <w:r>
-        <w:t>Used to confirm that it is connected to the network at the start of synchronization.</w:t>
+      <w:bookmarkEnd w:id="17"/>
+      <w:bookmarkEnd w:id="18"/>
+    </w:p>
+    <w:p>
+      <w:r>
+        <w:t>Required</w:t>
+      </w:r>
+      <w:r>
+        <w:t xml:space="preserve"> </w:t>
+      </w:r>
+      <w:r>
+        <w:t xml:space="preserve">to confirm that </w:t>
+      </w:r>
+      <w:r>
+        <w:t xml:space="preserve">device </w:t>
+      </w:r>
+      <w:r>
+        <w:t>is connected to the network at the start of synchronization.</w:t>
       </w:r>
     </w:p>
     <w:p>
@@ -2208,8 +2778,8 @@
         <w:pStyle w:val="3"/>
         <w:spacing w:before="360"/>
       </w:pPr>
-      <w:bookmarkStart w:id="17" w:name="_Toc9071200"/>
-      <w:bookmarkStart w:id="18" w:name="_Toc12563479"/>
+      <w:bookmarkStart w:id="19" w:name="_Toc9071200"/>
+      <w:bookmarkStart w:id="20" w:name="_Toc39738743"/>
       <w:r>
         <w:rPr>
           <w:rFonts w:hint="eastAsia"/>
@@ -2231,12 +2801,33 @@
       <w:r>
         <w:t xml:space="preserve"> connect and disconnect from Wi-Fi</w:t>
       </w:r>
-      <w:bookmarkEnd w:id="17"/>
-      <w:bookmarkEnd w:id="18"/>
-    </w:p>
-    <w:p>
-      <w:r>
-        <w:t>Used to turn on / off Wi-Fi in schedule synchronization.</w:t>
+      <w:bookmarkEnd w:id="19"/>
+      <w:bookmarkEnd w:id="20"/>
+    </w:p>
+    <w:p>
+      <w:r>
+        <w:t>Required</w:t>
+      </w:r>
+      <w:r>
+        <w:t xml:space="preserve"> </w:t>
+      </w:r>
+      <w:r>
+        <w:t xml:space="preserve">to turn on / off Wi-Fi </w:t>
+      </w:r>
+      <w:r>
+        <w:t xml:space="preserve">before and after </w:t>
+      </w:r>
+      <w:r>
+        <w:t xml:space="preserve">a </w:t>
+      </w:r>
+      <w:r>
+        <w:t>schedule</w:t>
+      </w:r>
+      <w:r>
+        <w:t>d</w:t>
+      </w:r>
+      <w:r>
+        <w:t xml:space="preserve"> synchronization.</w:t>
       </w:r>
     </w:p>
     <w:p>
@@ -2244,8 +2835,8 @@
         <w:pStyle w:val="3"/>
         <w:spacing w:before="360"/>
       </w:pPr>
-      <w:bookmarkStart w:id="19" w:name="_Toc9071201"/>
-      <w:bookmarkStart w:id="20" w:name="_Toc12563480"/>
+      <w:bookmarkStart w:id="21" w:name="_Toc9071201"/>
+      <w:bookmarkStart w:id="22" w:name="_Toc39738744"/>
       <w:r>
         <w:rPr>
           <w:rFonts w:hint="eastAsia"/>
@@ -2267,12 +2858,30 @@
       <w:r>
         <w:t xml:space="preserve"> full network access</w:t>
       </w:r>
-      <w:bookmarkEnd w:id="19"/>
-      <w:bookmarkEnd w:id="20"/>
-    </w:p>
-    <w:p>
-      <w:r>
-        <w:t>Used to perform synchronization with the SMB protocol through the network.</w:t>
+      <w:bookmarkEnd w:id="21"/>
+      <w:bookmarkEnd w:id="22"/>
+    </w:p>
+    <w:p>
+      <w:r>
+        <w:t>Required</w:t>
+      </w:r>
+      <w:r>
+        <w:t xml:space="preserve"> </w:t>
+      </w:r>
+      <w:r>
+        <w:t xml:space="preserve">to perform </w:t>
+      </w:r>
+      <w:r>
+        <w:t xml:space="preserve">network </w:t>
+      </w:r>
+      <w:r>
+        <w:t xml:space="preserve">synchronization </w:t>
+      </w:r>
+      <w:r>
+        <w:t xml:space="preserve">using </w:t>
+      </w:r>
+      <w:r>
+        <w:t>the SMB protocol.</w:t>
       </w:r>
     </w:p>
     <w:p>
@@ -2280,8 +2889,8 @@
         <w:pStyle w:val="3"/>
         <w:spacing w:before="360"/>
       </w:pPr>
-      <w:bookmarkStart w:id="21" w:name="_Toc9071202"/>
-      <w:bookmarkStart w:id="22" w:name="_Toc12563481"/>
+      <w:bookmarkStart w:id="23" w:name="_Toc9071202"/>
+      <w:bookmarkStart w:id="24" w:name="_Toc39738745"/>
       <w:r>
         <w:rPr>
           <w:rFonts w:hint="eastAsia"/>
@@ -2303,12 +2912,24 @@
       <w:r>
         <w:t xml:space="preserve"> run at startup</w:t>
       </w:r>
-      <w:bookmarkEnd w:id="21"/>
-      <w:bookmarkEnd w:id="22"/>
-    </w:p>
-    <w:p>
-      <w:r>
-        <w:t>Used to perform schedule synchronization.</w:t>
+      <w:bookmarkEnd w:id="23"/>
+      <w:bookmarkEnd w:id="24"/>
+    </w:p>
+    <w:p>
+      <w:r>
+        <w:t>Required</w:t>
+      </w:r>
+      <w:r>
+        <w:t xml:space="preserve"> </w:t>
+      </w:r>
+      <w:r>
+        <w:t>to perform schedule</w:t>
+      </w:r>
+      <w:r>
+        <w:t>d</w:t>
+      </w:r>
+      <w:r>
+        <w:t xml:space="preserve"> synchronization.</w:t>
       </w:r>
     </w:p>
     <w:p>
@@ -2316,8 +2937,8 @@
         <w:pStyle w:val="3"/>
         <w:spacing w:before="360"/>
       </w:pPr>
-      <w:bookmarkStart w:id="23" w:name="_Toc9071203"/>
-      <w:bookmarkStart w:id="24" w:name="_Toc12563482"/>
+      <w:bookmarkStart w:id="25" w:name="_Toc9071203"/>
+      <w:bookmarkStart w:id="26" w:name="_Toc39738746"/>
       <w:r>
         <w:rPr>
           <w:rFonts w:hint="eastAsia"/>
@@ -2339,12 +2960,24 @@
       <w:r>
         <w:t xml:space="preserve"> control vibration</w:t>
       </w:r>
-      <w:bookmarkEnd w:id="23"/>
-      <w:bookmarkEnd w:id="24"/>
-    </w:p>
-    <w:p>
-      <w:r>
-        <w:t>Used to notify the user at the end of synchronization.</w:t>
+      <w:bookmarkEnd w:id="25"/>
+      <w:bookmarkEnd w:id="26"/>
+    </w:p>
+    <w:p>
+      <w:r>
+        <w:t>Required</w:t>
+      </w:r>
+      <w:r>
+        <w:t xml:space="preserve"> </w:t>
+      </w:r>
+      <w:r>
+        <w:t xml:space="preserve">to notify the user </w:t>
+      </w:r>
+      <w:r>
+        <w:t xml:space="preserve">by vibration </w:t>
+      </w:r>
+      <w:r>
+        <w:t>at the end of synchronization.</w:t>
       </w:r>
     </w:p>
     <w:p>
@@ -2352,8 +2985,8 @@
         <w:pStyle w:val="3"/>
         <w:spacing w:before="360"/>
       </w:pPr>
-      <w:bookmarkStart w:id="25" w:name="_Toc9071204"/>
-      <w:bookmarkStart w:id="26" w:name="_Toc12563483"/>
+      <w:bookmarkStart w:id="27" w:name="_Toc9071204"/>
+      <w:bookmarkStart w:id="28" w:name="_Toc39738747"/>
       <w:r>
         <w:rPr>
           <w:rFonts w:hint="eastAsia"/>
@@ -2375,12 +3008,24 @@
       <w:r>
         <w:t xml:space="preserve"> prevent device from sleeping</w:t>
       </w:r>
-      <w:bookmarkEnd w:id="25"/>
-      <w:bookmarkEnd w:id="26"/>
-    </w:p>
-    <w:p>
-      <w:r>
-        <w:t>Use it to start synchronization from a schedule or external application.</w:t>
+      <w:bookmarkEnd w:id="27"/>
+      <w:bookmarkEnd w:id="28"/>
+    </w:p>
+    <w:p>
+      <w:r>
+        <w:t>Required</w:t>
+      </w:r>
+      <w:r>
+        <w:t xml:space="preserve"> </w:t>
+      </w:r>
+      <w:r>
+        <w:t>to start synchronization from a schedule</w:t>
+      </w:r>
+      <w:r>
+        <w:t>d</w:t>
+      </w:r>
+      <w:r>
+        <w:t xml:space="preserve"> or external application.</w:t>
       </w:r>
     </w:p>
     <w:p>
@@ -2388,8 +3033,8 @@
         <w:pStyle w:val="3"/>
         <w:spacing w:before="360"/>
       </w:pPr>
-      <w:bookmarkStart w:id="27" w:name="_Toc9071205"/>
-      <w:bookmarkStart w:id="28" w:name="_Toc12563484"/>
+      <w:bookmarkStart w:id="29" w:name="_Toc9071205"/>
+      <w:bookmarkStart w:id="30" w:name="_Toc39738748"/>
       <w:r>
         <w:rPr>
           <w:rFonts w:hint="eastAsia"/>
@@ -2411,12 +3056,30 @@
       <w:r>
         <w:t xml:space="preserve"> install shortcuts</w:t>
       </w:r>
-      <w:bookmarkEnd w:id="27"/>
-      <w:bookmarkEnd w:id="28"/>
-    </w:p>
-    <w:p>
-      <w:r>
-        <w:t>Used to add a synchronization start shortcut to the desktop.</w:t>
+      <w:bookmarkEnd w:id="29"/>
+      <w:bookmarkEnd w:id="30"/>
+    </w:p>
+    <w:p>
+      <w:r>
+        <w:t>Required</w:t>
+      </w:r>
+      <w:r>
+        <w:t xml:space="preserve"> </w:t>
+      </w:r>
+      <w:r>
+        <w:t xml:space="preserve">to add a synchronization </w:t>
+      </w:r>
+      <w:r>
+        <w:t xml:space="preserve">task </w:t>
+      </w:r>
+      <w:r>
+        <w:t xml:space="preserve">shortcut </w:t>
+      </w:r>
+      <w:r>
+        <w:t>on the home screen</w:t>
+      </w:r>
+      <w:r>
+        <w:t>.</w:t>
       </w:r>
     </w:p>
     <w:p>
@@ -2424,32 +3087,35 @@
         <w:pStyle w:val="2"/>
         <w:spacing w:before="360"/>
       </w:pPr>
-      <w:bookmarkStart w:id="29" w:name="_Toc12563485"/>
+      <w:bookmarkStart w:id="31" w:name="_Toc39738749"/>
       <w:r>
         <w:rPr>
           <w:rFonts w:hint="eastAsia"/>
         </w:rPr>
         <w:t>3.</w:t>
       </w:r>
-      <w:bookmarkStart w:id="30" w:name="_Toc9071206"/>
+      <w:bookmarkStart w:id="32" w:name="_Toc9071206"/>
       <w:r>
         <w:rPr>
           <w:rFonts w:hint="eastAsia"/>
         </w:rPr>
         <w:t xml:space="preserve"> </w:t>
       </w:r>
-      <w:bookmarkEnd w:id="30"/>
+      <w:bookmarkEnd w:id="32"/>
       <w:r>
         <w:t>Data recorded by the app</w:t>
       </w:r>
-      <w:bookmarkEnd w:id="29"/>
-    </w:p>
-    <w:p>
-      <w:bookmarkStart w:id="31" w:name="_同期タスクリスト"/>
-      <w:bookmarkStart w:id="32" w:name="_Toc9071207"/>
       <w:bookmarkEnd w:id="31"/>
-      <w:r>
-        <w:t>The recorded data will not be sent to the outside of the app unless the user operates it.</w:t>
+    </w:p>
+    <w:p>
+      <w:bookmarkStart w:id="33" w:name="_同期タスクリスト"/>
+      <w:bookmarkStart w:id="34" w:name="_Toc9071207"/>
+      <w:bookmarkEnd w:id="33"/>
+      <w:r>
+        <w:t>No data will be sent outside of the app unless the user operates it</w:t>
+      </w:r>
+      <w:r>
+        <w:t>.</w:t>
       </w:r>
     </w:p>
     <w:p>
@@ -2457,10 +3123,10 @@
         <w:pStyle w:val="3"/>
         <w:spacing w:before="360"/>
       </w:pPr>
-      <w:bookmarkStart w:id="33" w:name="_Synchronization_task_list"/>
-      <w:bookmarkStart w:id="34" w:name="_Toc12563486"/>
-      <w:bookmarkEnd w:id="32"/>
-      <w:bookmarkEnd w:id="33"/>
+      <w:bookmarkStart w:id="35" w:name="_Synchronization_task_list"/>
+      <w:bookmarkStart w:id="36" w:name="_Toc39738750"/>
+      <w:bookmarkEnd w:id="34"/>
+      <w:bookmarkEnd w:id="35"/>
       <w:r>
         <w:rPr>
           <w:rFonts w:hint="eastAsia"/>
@@ -2476,7 +3142,7 @@
       <w:r>
         <w:t>Synchronization task list</w:t>
       </w:r>
-      <w:bookmarkEnd w:id="34"/>
+      <w:bookmarkEnd w:id="36"/>
     </w:p>
     <w:p>
       <w:r>
@@ -2494,7 +3160,7 @@
         <w:jc w:val="left"/>
       </w:pPr>
       <w:r>
-        <w:t>Directory name, file name, SMB server host name, IP address, port number, account name, password (* 1)</w:t>
+        <w:t>Directory name, file name, SMB server host name, IP address, port number, account name, password (*1)</w:t>
       </w:r>
     </w:p>
     <w:p>
@@ -2525,7 +3191,7 @@
         <w:jc w:val="left"/>
       </w:pPr>
       <w:r>
-        <w:t>App password (* 1) to protect app launch and setting change</w:t>
+        <w:t>App password (*1) to protect app launch and setting change</w:t>
       </w:r>
     </w:p>
     <w:p>
@@ -2539,12 +3205,50 @@
         <w:jc w:val="left"/>
       </w:pPr>
       <w:r>
-        <w:t>App setting value</w:t>
-      </w:r>
-    </w:p>
-    <w:p>
-      <w:r>
-        <w:t>* 1 Encrypted with system generated password stored in Android Keystore.</w:t>
+        <w:t>App setting</w:t>
+      </w:r>
+      <w:r>
+        <w:t>s</w:t>
+      </w:r>
+    </w:p>
+    <w:p>
+      <w:pPr>
+        <w:jc w:val="left"/>
+      </w:pPr>
+    </w:p>
+    <w:p>
+      <w:r>
+        <w:t>*1</w:t>
+      </w:r>
+      <w:r>
+        <w:t>-</w:t>
+      </w:r>
+      <w:r>
+        <w:t xml:space="preserve"> </w:t>
+      </w:r>
+      <w:r>
+        <w:t>password is e</w:t>
+      </w:r>
+      <w:r>
+        <w:t>ncrypted with</w:t>
+      </w:r>
+      <w:r>
+        <w:t xml:space="preserve"> a</w:t>
+      </w:r>
+      <w:r>
+        <w:t xml:space="preserve"> system generated password </w:t>
+      </w:r>
+      <w:r>
+        <w:t xml:space="preserve">and </w:t>
+      </w:r>
+      <w:r>
+        <w:t xml:space="preserve">stored in </w:t>
+      </w:r>
+      <w:r>
+        <w:t xml:space="preserve">the </w:t>
+      </w:r>
+      <w:r>
+        <w:t>Android Keystore.</w:t>
       </w:r>
     </w:p>
     <w:p>
@@ -2552,7 +3256,7 @@
         <w:pStyle w:val="3"/>
         <w:spacing w:before="360"/>
       </w:pPr>
-      <w:bookmarkStart w:id="35" w:name="_Toc12563487"/>
+      <w:bookmarkStart w:id="37" w:name="_Toc39738751"/>
       <w:r>
         <w:rPr>
           <w:rFonts w:hint="eastAsia"/>
@@ -2568,13 +3272,42 @@
       <w:r>
         <w:t>App activity record</w:t>
       </w:r>
-      <w:bookmarkEnd w:id="35"/>
-    </w:p>
-    <w:p>
-      <w:r>
-        <w:t>The app records the data of the following items for verification of synchronization results and troubleshooting.</w:t>
-      </w:r>
-    </w:p>
+      <w:bookmarkEnd w:id="37"/>
+    </w:p>
+    <w:p>
+      <w:r>
+        <w:t xml:space="preserve">The app </w:t>
+      </w:r>
+      <w:r>
+        <w:t xml:space="preserve">needs to </w:t>
+      </w:r>
+      <w:r>
+        <w:t xml:space="preserve">record the following </w:t>
+      </w:r>
+      <w:r>
+        <w:t>data</w:t>
+      </w:r>
+      <w:r>
+        <w:t xml:space="preserve"> </w:t>
+      </w:r>
+      <w:r>
+        <w:t>to check the</w:t>
+      </w:r>
+      <w:r>
+        <w:t xml:space="preserve"> synchronization </w:t>
+      </w:r>
+      <w:r>
+        <w:lastRenderedPageBreak/>
+        <w:t xml:space="preserve">results and </w:t>
+      </w:r>
+      <w:r>
+        <w:t xml:space="preserve">for </w:t>
+      </w:r>
+      <w:r>
+        <w:t>troubleshooting.</w:t>
+      </w:r>
+    </w:p>
+    <w:p/>
     <w:p>
       <w:pPr>
         <w:pStyle w:val="ad"/>
@@ -2585,11 +3318,7 @@
         <w:ind w:leftChars="0"/>
       </w:pPr>
       <w:r>
-        <w:t xml:space="preserve">Android version, terminal maker, terminal name, terminal model, application </w:t>
-      </w:r>
-      <w:r>
-        <w:lastRenderedPageBreak/>
-        <w:t>version</w:t>
+        <w:t>Android version, terminal maker, terminal name, terminal model, application version</w:t>
       </w:r>
     </w:p>
     <w:p>
@@ -2641,7 +3370,10 @@
         <w:ind w:leftChars="0"/>
       </w:pPr>
       <w:r>
-        <w:t>System setting value</w:t>
+        <w:t>System setting</w:t>
+      </w:r>
+      <w:r>
+        <w:t>s</w:t>
       </w:r>
     </w:p>
     <w:p>
@@ -2654,7 +3386,10 @@
         <w:ind w:leftChars="0"/>
       </w:pPr>
       <w:r>
-        <w:t>App setting value</w:t>
+        <w:t>App setting</w:t>
+      </w:r>
+      <w:r>
+        <w:t>s</w:t>
       </w:r>
     </w:p>
     <w:p>
@@ -2662,7 +3397,7 @@
         <w:pStyle w:val="3"/>
         <w:spacing w:before="360"/>
       </w:pPr>
-      <w:bookmarkStart w:id="36" w:name="_Toc12563488"/>
+      <w:bookmarkStart w:id="38" w:name="_Toc39738752"/>
       <w:r>
         <w:rPr>
           <w:rFonts w:hint="eastAsia"/>
@@ -2676,9 +3411,12 @@
         <w:t>.</w:t>
       </w:r>
       <w:r>
-        <w:t>Sync task list exported</w:t>
-      </w:r>
-      <w:bookmarkEnd w:id="36"/>
+        <w:t xml:space="preserve"> Exported settings and </w:t>
+      </w:r>
+      <w:r>
+        <w:t>Sync task list</w:t>
+      </w:r>
+      <w:bookmarkEnd w:id="38"/>
     </w:p>
     <w:p>
       <w:r>
@@ -2700,7 +3438,28 @@
         </w:r>
       </w:hyperlink>
       <w:r>
-        <w:t>" to a file. You can password protect on export.</w:t>
+        <w:t>" to a file. You can password protect</w:t>
+      </w:r>
+      <w:r>
+        <w:t xml:space="preserve"> the file</w:t>
+      </w:r>
+      <w:r>
+        <w:t xml:space="preserve"> </w:t>
+      </w:r>
+      <w:r>
+        <w:t>before</w:t>
+      </w:r>
+      <w:r>
+        <w:t xml:space="preserve"> </w:t>
+      </w:r>
+      <w:r>
+        <w:t>export</w:t>
+      </w:r>
+      <w:r>
+        <w:t>ing it</w:t>
+      </w:r>
+      <w:r>
+        <w:t>.</w:t>
       </w:r>
     </w:p>
     <w:p>
@@ -2752,7 +3511,10 @@
         <w:ind w:leftChars="0"/>
       </w:pPr>
       <w:r>
-        <w:t>App setting value</w:t>
+        <w:t>App setting</w:t>
+      </w:r>
+      <w:r>
+        <w:t>s</w:t>
       </w:r>
     </w:p>
     <w:p>
@@ -2761,7 +3523,7 @@
         <w:keepLines/>
         <w:spacing w:before="360"/>
       </w:pPr>
-      <w:bookmarkStart w:id="37" w:name="_Toc12563489"/>
+      <w:bookmarkStart w:id="39" w:name="_Toc39738753"/>
       <w:r>
         <w:rPr>
           <w:rFonts w:hint="eastAsia"/>
@@ -2786,7 +3548,7 @@
         </w:rPr>
         <w:t>s</w:t>
       </w:r>
-      <w:bookmarkEnd w:id="37"/>
+      <w:bookmarkEnd w:id="39"/>
     </w:p>
     <w:p>
       <w:r>
@@ -2808,7 +3570,7 @@
         <w:pStyle w:val="2"/>
         <w:spacing w:before="360"/>
       </w:pPr>
-      <w:bookmarkStart w:id="38" w:name="_Toc12563490"/>
+      <w:bookmarkStart w:id="40" w:name="_Toc39738754"/>
       <w:r>
         <w:rPr>
           <w:rFonts w:hint="eastAsia"/>
@@ -2821,14 +3583,14 @@
         </w:rPr>
         <w:t>.</w:t>
       </w:r>
-      <w:bookmarkEnd w:id="2"/>
+      <w:bookmarkEnd w:id="4"/>
       <w:r>
         <w:rPr>
           <w:rFonts w:hint="eastAsia"/>
         </w:rPr>
         <w:t>Library</w:t>
       </w:r>
-      <w:bookmarkEnd w:id="38"/>
+      <w:bookmarkEnd w:id="40"/>
     </w:p>
     <w:p>
       <w:pPr>
@@ -2969,7 +3731,7 @@
         <w:pStyle w:val="2"/>
         <w:spacing w:before="360"/>
       </w:pPr>
-      <w:bookmarkStart w:id="39" w:name="_Toc12563491"/>
+      <w:bookmarkStart w:id="41" w:name="_Toc39738755"/>
       <w:r>
         <w:rPr>
           <w:rFonts w:hint="eastAsia"/>
@@ -2988,7 +3750,7 @@
         </w:rPr>
         <w:t>Documents</w:t>
       </w:r>
-      <w:bookmarkEnd w:id="39"/>
+      <w:bookmarkEnd w:id="41"/>
     </w:p>
     <w:p>
       <w:pPr>
@@ -3121,6 +3883,7 @@
     <w:p/>
     <w:p/>
     <w:p/>
+    <w:p/>
   </w:endnote>
   <w:endnote w:type="continuationSeparator" w:id="0">
     <w:p>
@@ -3128,6 +3891,7 @@
         <w:continuationSeparator/>
       </w:r>
     </w:p>
+    <w:p/>
     <w:p/>
     <w:p/>
     <w:p/>
@@ -3244,7 +4008,7 @@
         <w:rStyle w:val="ac"/>
         <w:noProof/>
       </w:rPr>
-      <w:t>1</w:t>
+      <w:t>5</w:t>
     </w:r>
     <w:r>
       <w:rPr>
@@ -3282,7 +4046,7 @@
         <w:rStyle w:val="ac"/>
         <w:noProof/>
       </w:rPr>
-      <w:t>4</w:t>
+      <w:t>5</w:t>
     </w:r>
     <w:r>
       <w:rPr>
@@ -3291,6 +4055,7 @@
       <w:fldChar w:fldCharType="end"/>
     </w:r>
   </w:p>
+  <w:p/>
   <w:p/>
 </w:ftr>
 </file>
@@ -3385,6 +4150,7 @@
     <w:p/>
     <w:p/>
     <w:p/>
+    <w:p/>
   </w:footnote>
   <w:footnote w:type="continuationSeparator" w:id="0">
     <w:p>
@@ -3392,6 +4158,7 @@
         <w:continuationSeparator/>
       </w:r>
     </w:p>
+    <w:p/>
     <w:p/>
     <w:p/>
     <w:p/>
@@ -3480,6 +4247,7 @@
 
 <file path=word/header1.xml><?xml version="1.0" encoding="utf-8"?>
 <w:hdr xmlns:ve="http://schemas.openxmlformats.org/markup-compatibility/2006" xmlns:o="urn:schemas-microsoft-com:office:office" xmlns:r="http://schemas.openxmlformats.org/officeDocument/2006/relationships" xmlns:m="http://schemas.openxmlformats.org/officeDocument/2006/math" xmlns:v="urn:schemas-microsoft-com:vml" xmlns:wp="http://schemas.openxmlformats.org/drawingml/2006/wordprocessingDrawing" xmlns:w10="urn:schemas-microsoft-com:office:word" xmlns:w="http://schemas.openxmlformats.org/wordprocessingml/2006/main" xmlns:wne="http://schemas.microsoft.com/office/word/2006/wordml">
+  <w:p/>
   <w:p/>
   <w:p/>
   <w:p/>
@@ -3580,6 +4348,7 @@
     </w:r>
   </w:p>
   <w:p/>
+  <w:p/>
 </w:hdr>
 </file>
 
@@ -3606,7 +4375,7 @@
         <v:path o:extrusionok="f" gradientshapeok="t" o:connecttype="rect"/>
         <o:lock v:ext="edit" aspectratio="t"/>
       </v:shapetype>
-      <v:shape id="_x0000_i1030" type="#_x0000_t75" style="width:10.2pt;height:10.2pt" o:bullet="t">
+      <v:shape id="_x0000_i1027" type="#_x0000_t75" style="width:9.75pt;height:9.75pt" o:bullet="t">
         <v:imagedata r:id="rId1" o:title="BD21335_"/>
       </v:shape>
     </w:pict>
@@ -4048,7 +4817,7 @@
         <w:ind w:left="425" w:hanging="425"/>
       </w:pPr>
       <w:rPr>
-        <w:rFonts w:ascii="Century" w:eastAsia="ＭＳ 明朝" w:hAnsi="Century" w:hint="eastAsia"/>
+        <w:rFonts w:ascii="Century" w:eastAsia="MS Mincho" w:hAnsi="Century" w:hint="eastAsia"/>
         <w:kern w:val="2"/>
         <w:sz w:val="21"/>
       </w:rPr>
@@ -4478,7 +5247,7 @@
         <w:ind w:left="1200" w:hanging="360"/>
       </w:pPr>
       <w:rPr>
-        <w:rFonts w:ascii="Century" w:eastAsia="ＭＳ 明朝" w:hAnsi="Century" w:cs="Times New Roman" w:hint="default"/>
+        <w:rFonts w:ascii="Century" w:eastAsia="MS Mincho" w:hAnsi="Century" w:cs="Times New Roman" w:hint="default"/>
       </w:rPr>
     </w:lvl>
     <w:lvl w:ilvl="3" w:tplc="04090001" w:tentative="1">
@@ -4846,7 +5615,7 @@
         <w:ind w:left="420" w:hanging="420"/>
       </w:pPr>
       <w:rPr>
-        <w:rFonts w:ascii="Times New Roman" w:eastAsia="ＭＳ 明朝" w:hAnsi="Times New Roman" w:hint="default"/>
+        <w:rFonts w:ascii="Times New Roman" w:eastAsia="MS Mincho" w:hAnsi="Times New Roman" w:hint="default"/>
         <w:color w:val="auto"/>
         <w:kern w:val="2"/>
         <w:sz w:val="21"/>
@@ -4864,7 +5633,7 @@
         <w:ind w:left="840" w:hanging="420"/>
       </w:pPr>
       <w:rPr>
-        <w:rFonts w:ascii="Wingdings" w:eastAsia="ＭＳ 明朝" w:hAnsi="Wingdings"/>
+        <w:rFonts w:ascii="Wingdings" w:eastAsia="MS Mincho" w:hAnsi="Wingdings"/>
         <w:kern w:val="2"/>
         <w:sz w:val="21"/>
       </w:rPr>
@@ -5908,7 +6677,7 @@
         <w:ind w:left="425" w:hanging="425"/>
       </w:pPr>
       <w:rPr>
-        <w:rFonts w:ascii="Century" w:eastAsia="ＭＳ 明朝" w:hAnsi="Century" w:hint="eastAsia"/>
+        <w:rFonts w:ascii="Century" w:eastAsia="MS Mincho" w:hAnsi="Century" w:hint="eastAsia"/>
         <w:kern w:val="2"/>
         <w:sz w:val="21"/>
       </w:rPr>
@@ -6065,7 +6834,7 @@
         <w:ind w:left="780" w:hanging="360"/>
       </w:pPr>
       <w:rPr>
-        <w:rFonts w:ascii="Century" w:eastAsia="ＭＳ 明朝" w:hAnsi="Century" w:cs="Times New Roman" w:hint="default"/>
+        <w:rFonts w:ascii="Century" w:eastAsia="MS Mincho" w:hAnsi="Century" w:cs="Times New Roman" w:hint="default"/>
       </w:rPr>
     </w:lvl>
     <w:lvl w:ilvl="2">
@@ -6080,7 +6849,7 @@
         <w:ind w:left="1260" w:hanging="420"/>
       </w:pPr>
       <w:rPr>
-        <w:rFonts w:ascii="Century" w:eastAsia="ＭＳ 明朝" w:hAnsi="Century"/>
+        <w:rFonts w:ascii="Century" w:eastAsia="MS Mincho" w:hAnsi="Century"/>
         <w:kern w:val="2"/>
         <w:sz w:val="21"/>
       </w:rPr>
@@ -6899,20 +7668,28 @@
 </w:numbering>
 </file>
 
+<file path=word/people.xml><?xml version="1.0" encoding="utf-8"?>
+<w15:people xmlns:wpc="http://schemas.microsoft.com/office/word/2010/wordprocessingCanvas" xmlns:cx="http://schemas.microsoft.com/office/drawing/2014/chartex" xmlns:cx1="http://schemas.microsoft.com/office/drawing/2015/9/8/chartex" xmlns:cx2="http://schemas.microsoft.com/office/drawing/2015/10/21/chartex" xmlns:cx3="http://schemas.microsoft.com/office/drawing/2016/5/9/chartex" xmlns:cx4="http://schemas.microsoft.com/office/drawing/2016/5/10/chartex" xmlns:cx5="http://schemas.microsoft.com/office/drawing/2016/5/11/chartex" xmlns:cx6="http://schemas.microsoft.com/office/drawing/2016/5/12/chartex" xmlns:cx7="http://schemas.microsoft.com/office/drawing/2016/5/13/chartex" xmlns:cx8="http://schemas.microsoft.com/office/drawing/2016/5/14/chartex" xmlns:mc="http://schemas.openxmlformats.org/markup-compatibility/2006" xmlns:aink="http://schemas.microsoft.com/office/drawing/2016/ink" xmlns:am3d="http://schemas.microsoft.com/office/drawing/2017/model3d" xmlns:o="urn:schemas-microsoft-com:office:office" xmlns:r="http://schemas.openxmlformats.org/officeDocument/2006/relationships" xmlns:m="http://schemas.openxmlformats.org/officeDocument/2006/math" xmlns:v="urn:schemas-microsoft-com:vml" xmlns:wp14="http://schemas.microsoft.com/office/word/2010/wordprocessingDrawing" xmlns:wp="http://schemas.openxmlformats.org/drawingml/2006/wordprocessingDrawing" xmlns:w10="urn:schemas-microsoft-com:office:word" xmlns:w="http://schemas.openxmlformats.org/wordprocessingml/2006/main" xmlns:w14="http://schemas.microsoft.com/office/word/2010/wordml" xmlns:w15="http://schemas.microsoft.com/office/word/2012/wordml" xmlns:w16cex="http://schemas.microsoft.com/office/word/2018/wordml/cex" xmlns:w16cid="http://schemas.microsoft.com/office/word/2016/wordml/cid" xmlns:w16="http://schemas.microsoft.com/office/word/2018/wordml" xmlns:w16se="http://schemas.microsoft.com/office/word/2015/wordml/symex" xmlns:wpg="http://schemas.microsoft.com/office/word/2010/wordprocessingGroup" xmlns:wpi="http://schemas.microsoft.com/office/word/2010/wordprocessingInk" xmlns:wne="http://schemas.microsoft.com/office/word/2006/wordml" xmlns:wps="http://schemas.microsoft.com/office/word/2010/wordprocessingShape" mc:Ignorable="w14 w15 w16se w16cid w16 w16cex wp14">
+  <w15:person w15:author="Ahmed">
+    <w15:presenceInfo w15:providerId="None" w15:userId="Ahmed"/>
+  </w15:person>
+</w15:people>
+</file>
+
 <file path=word/styles.xml><?xml version="1.0" encoding="utf-8"?>
 <w:styles xmlns:r="http://schemas.openxmlformats.org/officeDocument/2006/relationships" xmlns:w="http://schemas.openxmlformats.org/wordprocessingml/2006/main">
   <w:docDefaults>
     <w:rPrDefault>
       <w:rPr>
-        <w:rFonts w:ascii="Century" w:eastAsia="ＭＳ 明朝" w:hAnsi="Century" w:cs="Times New Roman"/>
+        <w:rFonts w:ascii="Century" w:eastAsia="MS Mincho" w:hAnsi="Century" w:cs="Times New Roman"/>
         <w:lang w:val="en-US" w:eastAsia="ja-JP" w:bidi="ar-SA"/>
       </w:rPr>
     </w:rPrDefault>
     <w:pPrDefault/>
   </w:docDefaults>
-  <w:latentStyles w:defLockedState="0" w:defUIPriority="0" w:defSemiHidden="0" w:defUnhideWhenUsed="0" w:defQFormat="0" w:count="267">
-    <w:lsdException w:name="Normal" w:qFormat="1"/>
-    <w:lsdException w:name="heading 1" w:qFormat="1"/>
+  <w:latentStyles w:defLockedState="0" w:defUIPriority="0" w:defSemiHidden="1" w:defUnhideWhenUsed="1" w:defQFormat="0" w:count="267">
+    <w:lsdException w:name="Normal" w:semiHidden="0" w:unhideWhenUsed="0" w:qFormat="1"/>
+    <w:lsdException w:name="heading 1" w:semiHidden="0" w:unhideWhenUsed="0" w:qFormat="1"/>
     <w:lsdException w:name="heading 2" w:qFormat="1"/>
     <w:lsdException w:name="heading 3" w:qFormat="1"/>
     <w:lsdException w:name="heading 4" w:qFormat="1"/>
@@ -6924,123 +7701,132 @@
     <w:lsdException w:name="toc 1" w:uiPriority="39"/>
     <w:lsdException w:name="toc 2" w:uiPriority="39"/>
     <w:lsdException w:name="toc 3" w:uiPriority="39"/>
-    <w:lsdException w:name="caption" w:semiHidden="1" w:unhideWhenUsed="1" w:qFormat="1"/>
-    <w:lsdException w:name="Title" w:qFormat="1"/>
-    <w:lsdException w:name="Subtitle" w:qFormat="1"/>
+    <w:lsdException w:name="caption" w:qFormat="1"/>
+    <w:lsdException w:name="endnote text" w:semiHidden="0" w:unhideWhenUsed="0"/>
+    <w:lsdException w:name="toa heading" w:semiHidden="0" w:unhideWhenUsed="0"/>
+    <w:lsdException w:name="List" w:semiHidden="0" w:unhideWhenUsed="0"/>
+    <w:lsdException w:name="Title" w:semiHidden="0" w:unhideWhenUsed="0" w:qFormat="1"/>
+    <w:lsdException w:name="List Continue" w:semiHidden="0" w:unhideWhenUsed="0"/>
+    <w:lsdException w:name="List Continue 2" w:semiHidden="0" w:unhideWhenUsed="0"/>
+    <w:lsdException w:name="List Continue 3" w:semiHidden="0" w:unhideWhenUsed="0"/>
+    <w:lsdException w:name="List Continue 4" w:semiHidden="0" w:unhideWhenUsed="0"/>
+    <w:lsdException w:name="Subtitle" w:semiHidden="0" w:unhideWhenUsed="0" w:qFormat="1"/>
     <w:lsdException w:name="Hyperlink" w:uiPriority="99"/>
-    <w:lsdException w:name="Strong" w:qFormat="1"/>
-    <w:lsdException w:name="Emphasis" w:qFormat="1"/>
-    <w:lsdException w:name="Placeholder Text" w:semiHidden="1" w:uiPriority="99"/>
-    <w:lsdException w:name="No Spacing" w:uiPriority="1" w:qFormat="1"/>
-    <w:lsdException w:name="Light Shading" w:uiPriority="60"/>
-    <w:lsdException w:name="Light List" w:uiPriority="61"/>
-    <w:lsdException w:name="Light Grid" w:uiPriority="62"/>
-    <w:lsdException w:name="Medium Shading 1" w:uiPriority="63"/>
-    <w:lsdException w:name="Medium Shading 2" w:uiPriority="64"/>
-    <w:lsdException w:name="Medium List 1" w:uiPriority="65"/>
-    <w:lsdException w:name="Medium List 2" w:uiPriority="66"/>
-    <w:lsdException w:name="Medium Grid 1" w:uiPriority="67"/>
-    <w:lsdException w:name="Medium Grid 2" w:uiPriority="68"/>
-    <w:lsdException w:name="Medium Grid 3" w:uiPriority="69"/>
-    <w:lsdException w:name="Dark List" w:uiPriority="70"/>
-    <w:lsdException w:name="Colorful Shading" w:uiPriority="71"/>
-    <w:lsdException w:name="Colorful List" w:uiPriority="72"/>
-    <w:lsdException w:name="Colorful Grid" w:uiPriority="73"/>
-    <w:lsdException w:name="Light Shading Accent 1" w:uiPriority="60"/>
-    <w:lsdException w:name="Light List Accent 1" w:uiPriority="61"/>
-    <w:lsdException w:name="Light Grid Accent 1" w:uiPriority="62"/>
-    <w:lsdException w:name="Medium Shading 1 Accent 1" w:uiPriority="63"/>
-    <w:lsdException w:name="Medium Shading 2 Accent 1" w:uiPriority="64"/>
-    <w:lsdException w:name="Medium List 1 Accent 1" w:uiPriority="65"/>
-    <w:lsdException w:name="Revision" w:semiHidden="1" w:uiPriority="99"/>
-    <w:lsdException w:name="List Paragraph" w:uiPriority="34" w:qFormat="1"/>
-    <w:lsdException w:name="Quote" w:uiPriority="29" w:qFormat="1"/>
-    <w:lsdException w:name="Intense Quote" w:uiPriority="30" w:qFormat="1"/>
-    <w:lsdException w:name="Medium List 2 Accent 1" w:uiPriority="66"/>
-    <w:lsdException w:name="Medium Grid 1 Accent 1" w:uiPriority="67"/>
-    <w:lsdException w:name="Medium Grid 2 Accent 1" w:uiPriority="68"/>
-    <w:lsdException w:name="Medium Grid 3 Accent 1" w:uiPriority="69"/>
-    <w:lsdException w:name="Dark List Accent 1" w:uiPriority="70"/>
-    <w:lsdException w:name="Colorful Shading Accent 1" w:uiPriority="71"/>
-    <w:lsdException w:name="Colorful List Accent 1" w:uiPriority="72"/>
-    <w:lsdException w:name="Colorful Grid Accent 1" w:uiPriority="73"/>
-    <w:lsdException w:name="Light Shading Accent 2" w:uiPriority="60"/>
-    <w:lsdException w:name="Light List Accent 2" w:uiPriority="61"/>
-    <w:lsdException w:name="Light Grid Accent 2" w:uiPriority="62"/>
-    <w:lsdException w:name="Medium Shading 1 Accent 2" w:uiPriority="63"/>
-    <w:lsdException w:name="Medium Shading 2 Accent 2" w:uiPriority="64"/>
-    <w:lsdException w:name="Medium List 1 Accent 2" w:uiPriority="65"/>
-    <w:lsdException w:name="Medium List 2 Accent 2" w:uiPriority="66"/>
-    <w:lsdException w:name="Medium Grid 1 Accent 2" w:uiPriority="67"/>
-    <w:lsdException w:name="Medium Grid 2 Accent 2" w:uiPriority="68"/>
-    <w:lsdException w:name="Medium Grid 3 Accent 2" w:uiPriority="69"/>
-    <w:lsdException w:name="Dark List Accent 2" w:uiPriority="70"/>
-    <w:lsdException w:name="Colorful Shading Accent 2" w:uiPriority="71"/>
-    <w:lsdException w:name="Colorful List Accent 2" w:uiPriority="72"/>
-    <w:lsdException w:name="Colorful Grid Accent 2" w:uiPriority="73"/>
-    <w:lsdException w:name="Light Shading Accent 3" w:uiPriority="60"/>
-    <w:lsdException w:name="Light List Accent 3" w:uiPriority="61"/>
-    <w:lsdException w:name="Light Grid Accent 3" w:uiPriority="62"/>
-    <w:lsdException w:name="Medium Shading 1 Accent 3" w:uiPriority="63"/>
-    <w:lsdException w:name="Medium Shading 2 Accent 3" w:uiPriority="64"/>
-    <w:lsdException w:name="Medium List 1 Accent 3" w:uiPriority="65"/>
-    <w:lsdException w:name="Medium List 2 Accent 3" w:uiPriority="66"/>
-    <w:lsdException w:name="Medium Grid 1 Accent 3" w:uiPriority="67"/>
-    <w:lsdException w:name="Medium Grid 2 Accent 3" w:uiPriority="68"/>
-    <w:lsdException w:name="Medium Grid 3 Accent 3" w:uiPriority="69"/>
-    <w:lsdException w:name="Dark List Accent 3" w:uiPriority="70"/>
-    <w:lsdException w:name="Colorful Shading Accent 3" w:uiPriority="71"/>
-    <w:lsdException w:name="Colorful List Accent 3" w:uiPriority="72"/>
-    <w:lsdException w:name="Colorful Grid Accent 3" w:uiPriority="73"/>
-    <w:lsdException w:name="Light Shading Accent 4" w:uiPriority="60"/>
-    <w:lsdException w:name="Light List Accent 4" w:uiPriority="61"/>
-    <w:lsdException w:name="Light Grid Accent 4" w:uiPriority="62"/>
-    <w:lsdException w:name="Medium Shading 1 Accent 4" w:uiPriority="63"/>
-    <w:lsdException w:name="Medium Shading 2 Accent 4" w:uiPriority="64"/>
-    <w:lsdException w:name="Medium List 1 Accent 4" w:uiPriority="65"/>
-    <w:lsdException w:name="Medium List 2 Accent 4" w:uiPriority="66"/>
-    <w:lsdException w:name="Medium Grid 1 Accent 4" w:uiPriority="67"/>
-    <w:lsdException w:name="Medium Grid 2 Accent 4" w:uiPriority="68"/>
-    <w:lsdException w:name="Medium Grid 3 Accent 4" w:uiPriority="69"/>
-    <w:lsdException w:name="Dark List Accent 4" w:uiPriority="70"/>
-    <w:lsdException w:name="Colorful Shading Accent 4" w:uiPriority="71"/>
-    <w:lsdException w:name="Colorful List Accent 4" w:uiPriority="72"/>
-    <w:lsdException w:name="Colorful Grid Accent 4" w:uiPriority="73"/>
-    <w:lsdException w:name="Light Shading Accent 5" w:uiPriority="60"/>
-    <w:lsdException w:name="Light List Accent 5" w:uiPriority="61"/>
-    <w:lsdException w:name="Light Grid Accent 5" w:uiPriority="62"/>
-    <w:lsdException w:name="Medium Shading 1 Accent 5" w:uiPriority="63"/>
-    <w:lsdException w:name="Medium Shading 2 Accent 5" w:uiPriority="64"/>
-    <w:lsdException w:name="Medium List 1 Accent 5" w:uiPriority="65"/>
-    <w:lsdException w:name="Medium List 2 Accent 5" w:uiPriority="66"/>
-    <w:lsdException w:name="Medium Grid 1 Accent 5" w:uiPriority="67"/>
-    <w:lsdException w:name="Medium Grid 2 Accent 5" w:uiPriority="68"/>
-    <w:lsdException w:name="Medium Grid 3 Accent 5" w:uiPriority="69"/>
-    <w:lsdException w:name="Dark List Accent 5" w:uiPriority="70"/>
-    <w:lsdException w:name="Colorful Shading Accent 5" w:uiPriority="71"/>
-    <w:lsdException w:name="Colorful List Accent 5" w:uiPriority="72"/>
-    <w:lsdException w:name="Colorful Grid Accent 5" w:uiPriority="73"/>
-    <w:lsdException w:name="Light Shading Accent 6" w:uiPriority="60"/>
-    <w:lsdException w:name="Light List Accent 6" w:uiPriority="61"/>
-    <w:lsdException w:name="Light Grid Accent 6" w:uiPriority="62"/>
-    <w:lsdException w:name="Medium Shading 1 Accent 6" w:uiPriority="63"/>
-    <w:lsdException w:name="Medium Shading 2 Accent 6" w:uiPriority="64"/>
-    <w:lsdException w:name="Medium List 1 Accent 6" w:uiPriority="65"/>
-    <w:lsdException w:name="Medium List 2 Accent 6" w:uiPriority="66"/>
-    <w:lsdException w:name="Medium Grid 1 Accent 6" w:uiPriority="67"/>
-    <w:lsdException w:name="Medium Grid 2 Accent 6" w:uiPriority="68"/>
-    <w:lsdException w:name="Medium Grid 3 Accent 6" w:uiPriority="69"/>
-    <w:lsdException w:name="Dark List Accent 6" w:uiPriority="70"/>
-    <w:lsdException w:name="Colorful Shading Accent 6" w:uiPriority="71"/>
-    <w:lsdException w:name="Colorful List Accent 6" w:uiPriority="72"/>
-    <w:lsdException w:name="Colorful Grid Accent 6" w:uiPriority="73"/>
-    <w:lsdException w:name="Subtle Emphasis" w:uiPriority="19" w:qFormat="1"/>
-    <w:lsdException w:name="Intense Emphasis" w:uiPriority="21" w:qFormat="1"/>
-    <w:lsdException w:name="Subtle Reference" w:uiPriority="31" w:qFormat="1"/>
-    <w:lsdException w:name="Intense Reference" w:uiPriority="32" w:qFormat="1"/>
-    <w:lsdException w:name="Book Title" w:uiPriority="33" w:qFormat="1"/>
-    <w:lsdException w:name="Bibliography" w:semiHidden="1" w:uiPriority="37" w:unhideWhenUsed="1"/>
-    <w:lsdException w:name="TOC Heading" w:semiHidden="1" w:uiPriority="39" w:unhideWhenUsed="1" w:qFormat="1"/>
+    <w:lsdException w:name="Strong" w:semiHidden="0" w:unhideWhenUsed="0" w:qFormat="1"/>
+    <w:lsdException w:name="Emphasis" w:semiHidden="0" w:unhideWhenUsed="0" w:qFormat="1"/>
+    <w:lsdException w:name="Balloon Text" w:semiHidden="0" w:unhideWhenUsed="0"/>
+    <w:lsdException w:name="Table Grid" w:semiHidden="0" w:unhideWhenUsed="0"/>
+    <w:lsdException w:name="Placeholder Text" w:uiPriority="99" w:unhideWhenUsed="0"/>
+    <w:lsdException w:name="No Spacing" w:semiHidden="0" w:uiPriority="1" w:unhideWhenUsed="0" w:qFormat="1"/>
+    <w:lsdException w:name="Light Shading" w:semiHidden="0" w:uiPriority="60" w:unhideWhenUsed="0"/>
+    <w:lsdException w:name="Light List" w:semiHidden="0" w:uiPriority="61" w:unhideWhenUsed="0"/>
+    <w:lsdException w:name="Light Grid" w:semiHidden="0" w:uiPriority="62" w:unhideWhenUsed="0"/>
+    <w:lsdException w:name="Medium Shading 1" w:semiHidden="0" w:uiPriority="63" w:unhideWhenUsed="0"/>
+    <w:lsdException w:name="Medium Shading 2" w:semiHidden="0" w:uiPriority="64" w:unhideWhenUsed="0"/>
+    <w:lsdException w:name="Medium List 1" w:semiHidden="0" w:uiPriority="65" w:unhideWhenUsed="0"/>
+    <w:lsdException w:name="Medium List 2" w:semiHidden="0" w:uiPriority="66" w:unhideWhenUsed="0"/>
+    <w:lsdException w:name="Medium Grid 1" w:semiHidden="0" w:uiPriority="67" w:unhideWhenUsed="0"/>
+    <w:lsdException w:name="Medium Grid 2" w:semiHidden="0" w:uiPriority="68" w:unhideWhenUsed="0"/>
+    <w:lsdException w:name="Medium Grid 3" w:semiHidden="0" w:uiPriority="69" w:unhideWhenUsed="0"/>
+    <w:lsdException w:name="Dark List" w:semiHidden="0" w:uiPriority="70" w:unhideWhenUsed="0"/>
+    <w:lsdException w:name="Colorful Shading" w:semiHidden="0" w:uiPriority="71" w:unhideWhenUsed="0"/>
+    <w:lsdException w:name="Colorful List" w:semiHidden="0" w:uiPriority="72" w:unhideWhenUsed="0"/>
+    <w:lsdException w:name="Colorful Grid" w:semiHidden="0" w:uiPriority="73" w:unhideWhenUsed="0"/>
+    <w:lsdException w:name="Light Shading Accent 1" w:semiHidden="0" w:uiPriority="60" w:unhideWhenUsed="0"/>
+    <w:lsdException w:name="Light List Accent 1" w:semiHidden="0" w:uiPriority="61" w:unhideWhenUsed="0"/>
+    <w:lsdException w:name="Light Grid Accent 1" w:semiHidden="0" w:uiPriority="62" w:unhideWhenUsed="0"/>
+    <w:lsdException w:name="Medium Shading 1 Accent 1" w:semiHidden="0" w:uiPriority="63" w:unhideWhenUsed="0"/>
+    <w:lsdException w:name="Medium Shading 2 Accent 1" w:semiHidden="0" w:uiPriority="64" w:unhideWhenUsed="0"/>
+    <w:lsdException w:name="Medium List 1 Accent 1" w:semiHidden="0" w:uiPriority="65" w:unhideWhenUsed="0"/>
+    <w:lsdException w:name="Revision" w:uiPriority="99" w:unhideWhenUsed="0"/>
+    <w:lsdException w:name="List Paragraph" w:semiHidden="0" w:uiPriority="34" w:unhideWhenUsed="0" w:qFormat="1"/>
+    <w:lsdException w:name="Quote" w:semiHidden="0" w:uiPriority="29" w:unhideWhenUsed="0" w:qFormat="1"/>
+    <w:lsdException w:name="Intense Quote" w:semiHidden="0" w:uiPriority="30" w:unhideWhenUsed="0" w:qFormat="1"/>
+    <w:lsdException w:name="Medium List 2 Accent 1" w:semiHidden="0" w:uiPriority="66" w:unhideWhenUsed="0"/>
+    <w:lsdException w:name="Medium Grid 1 Accent 1" w:semiHidden="0" w:uiPriority="67" w:unhideWhenUsed="0"/>
+    <w:lsdException w:name="Medium Grid 2 Accent 1" w:semiHidden="0" w:uiPriority="68" w:unhideWhenUsed="0"/>
+    <w:lsdException w:name="Medium Grid 3 Accent 1" w:semiHidden="0" w:uiPriority="69" w:unhideWhenUsed="0"/>
+    <w:lsdException w:name="Dark List Accent 1" w:semiHidden="0" w:uiPriority="70" w:unhideWhenUsed="0"/>
+    <w:lsdException w:name="Colorful Shading Accent 1" w:semiHidden="0" w:uiPriority="71" w:unhideWhenUsed="0"/>
+    <w:lsdException w:name="Colorful List Accent 1" w:semiHidden="0" w:uiPriority="72" w:unhideWhenUsed="0"/>
+    <w:lsdException w:name="Colorful Grid Accent 1" w:semiHidden="0" w:uiPriority="73" w:unhideWhenUsed="0"/>
+    <w:lsdException w:name="Light Shading Accent 2" w:semiHidden="0" w:uiPriority="60" w:unhideWhenUsed="0"/>
+    <w:lsdException w:name="Light List Accent 2" w:semiHidden="0" w:uiPriority="61" w:unhideWhenUsed="0"/>
+    <w:lsdException w:name="Light Grid Accent 2" w:semiHidden="0" w:uiPriority="62" w:unhideWhenUsed="0"/>
+    <w:lsdException w:name="Medium Shading 1 Accent 2" w:semiHidden="0" w:uiPriority="63" w:unhideWhenUsed="0"/>
+    <w:lsdException w:name="Medium Shading 2 Accent 2" w:semiHidden="0" w:uiPriority="64" w:unhideWhenUsed="0"/>
+    <w:lsdException w:name="Medium List 1 Accent 2" w:semiHidden="0" w:uiPriority="65" w:unhideWhenUsed="0"/>
+    <w:lsdException w:name="Medium List 2 Accent 2" w:semiHidden="0" w:uiPriority="66" w:unhideWhenUsed="0"/>
+    <w:lsdException w:name="Medium Grid 1 Accent 2" w:semiHidden="0" w:uiPriority="67" w:unhideWhenUsed="0"/>
+    <w:lsdException w:name="Medium Grid 2 Accent 2" w:semiHidden="0" w:uiPriority="68" w:unhideWhenUsed="0"/>
+    <w:lsdException w:name="Medium Grid 3 Accent 2" w:semiHidden="0" w:uiPriority="69" w:unhideWhenUsed="0"/>
+    <w:lsdException w:name="Dark List Accent 2" w:semiHidden="0" w:uiPriority="70" w:unhideWhenUsed="0"/>
+    <w:lsdException w:name="Colorful Shading Accent 2" w:semiHidden="0" w:uiPriority="71" w:unhideWhenUsed="0"/>
+    <w:lsdException w:name="Colorful List Accent 2" w:semiHidden="0" w:uiPriority="72" w:unhideWhenUsed="0"/>
+    <w:lsdException w:name="Colorful Grid Accent 2" w:semiHidden="0" w:uiPriority="73" w:unhideWhenUsed="0"/>
+    <w:lsdException w:name="Light Shading Accent 3" w:semiHidden="0" w:uiPriority="60" w:unhideWhenUsed="0"/>
+    <w:lsdException w:name="Light List Accent 3" w:semiHidden="0" w:uiPriority="61" w:unhideWhenUsed="0"/>
+    <w:lsdException w:name="Light Grid Accent 3" w:semiHidden="0" w:uiPriority="62" w:unhideWhenUsed="0"/>
+    <w:lsdException w:name="Medium Shading 1 Accent 3" w:semiHidden="0" w:uiPriority="63" w:unhideWhenUsed="0"/>
+    <w:lsdException w:name="Medium Shading 2 Accent 3" w:semiHidden="0" w:uiPriority="64" w:unhideWhenUsed="0"/>
+    <w:lsdException w:name="Medium List 1 Accent 3" w:semiHidden="0" w:uiPriority="65" w:unhideWhenUsed="0"/>
+    <w:lsdException w:name="Medium List 2 Accent 3" w:semiHidden="0" w:uiPriority="66" w:unhideWhenUsed="0"/>
+    <w:lsdException w:name="Medium Grid 1 Accent 3" w:semiHidden="0" w:uiPriority="67" w:unhideWhenUsed="0"/>
+    <w:lsdException w:name="Medium Grid 2 Accent 3" w:semiHidden="0" w:uiPriority="68" w:unhideWhenUsed="0"/>
+    <w:lsdException w:name="Medium Grid 3 Accent 3" w:semiHidden="0" w:uiPriority="69" w:unhideWhenUsed="0"/>
+    <w:lsdException w:name="Dark List Accent 3" w:semiHidden="0" w:uiPriority="70" w:unhideWhenUsed="0"/>
+    <w:lsdException w:name="Colorful Shading Accent 3" w:semiHidden="0" w:uiPriority="71" w:unhideWhenUsed="0"/>
+    <w:lsdException w:name="Colorful List Accent 3" w:semiHidden="0" w:uiPriority="72" w:unhideWhenUsed="0"/>
+    <w:lsdException w:name="Colorful Grid Accent 3" w:semiHidden="0" w:uiPriority="73" w:unhideWhenUsed="0"/>
+    <w:lsdException w:name="Light Shading Accent 4" w:semiHidden="0" w:uiPriority="60" w:unhideWhenUsed="0"/>
+    <w:lsdException w:name="Light List Accent 4" w:semiHidden="0" w:uiPriority="61" w:unhideWhenUsed="0"/>
+    <w:lsdException w:name="Light Grid Accent 4" w:semiHidden="0" w:uiPriority="62" w:unhideWhenUsed="0"/>
+    <w:lsdException w:name="Medium Shading 1 Accent 4" w:semiHidden="0" w:uiPriority="63" w:unhideWhenUsed="0"/>
+    <w:lsdException w:name="Medium Shading 2 Accent 4" w:semiHidden="0" w:uiPriority="64" w:unhideWhenUsed="0"/>
+    <w:lsdException w:name="Medium List 1 Accent 4" w:semiHidden="0" w:uiPriority="65" w:unhideWhenUsed="0"/>
+    <w:lsdException w:name="Medium List 2 Accent 4" w:semiHidden="0" w:uiPriority="66" w:unhideWhenUsed="0"/>
+    <w:lsdException w:name="Medium Grid 1 Accent 4" w:semiHidden="0" w:uiPriority="67" w:unhideWhenUsed="0"/>
+    <w:lsdException w:name="Medium Grid 2 Accent 4" w:semiHidden="0" w:uiPriority="68" w:unhideWhenUsed="0"/>
+    <w:lsdException w:name="Medium Grid 3 Accent 4" w:semiHidden="0" w:uiPriority="69" w:unhideWhenUsed="0"/>
+    <w:lsdException w:name="Dark List Accent 4" w:semiHidden="0" w:uiPriority="70" w:unhideWhenUsed="0"/>
+    <w:lsdException w:name="Colorful Shading Accent 4" w:semiHidden="0" w:uiPriority="71" w:unhideWhenUsed="0"/>
+    <w:lsdException w:name="Colorful List Accent 4" w:semiHidden="0" w:uiPriority="72" w:unhideWhenUsed="0"/>
+    <w:lsdException w:name="Colorful Grid Accent 4" w:semiHidden="0" w:uiPriority="73" w:unhideWhenUsed="0"/>
+    <w:lsdException w:name="Light Shading Accent 5" w:semiHidden="0" w:uiPriority="60" w:unhideWhenUsed="0"/>
+    <w:lsdException w:name="Light List Accent 5" w:semiHidden="0" w:uiPriority="61" w:unhideWhenUsed="0"/>
+    <w:lsdException w:name="Light Grid Accent 5" w:semiHidden="0" w:uiPriority="62" w:unhideWhenUsed="0"/>
+    <w:lsdException w:name="Medium Shading 1 Accent 5" w:semiHidden="0" w:uiPriority="63" w:unhideWhenUsed="0"/>
+    <w:lsdException w:name="Medium Shading 2 Accent 5" w:semiHidden="0" w:uiPriority="64" w:unhideWhenUsed="0"/>
+    <w:lsdException w:name="Medium List 1 Accent 5" w:semiHidden="0" w:uiPriority="65" w:unhideWhenUsed="0"/>
+    <w:lsdException w:name="Medium List 2 Accent 5" w:semiHidden="0" w:uiPriority="66" w:unhideWhenUsed="0"/>
+    <w:lsdException w:name="Medium Grid 1 Accent 5" w:semiHidden="0" w:uiPriority="67" w:unhideWhenUsed="0"/>
+    <w:lsdException w:name="Medium Grid 2 Accent 5" w:semiHidden="0" w:uiPriority="68" w:unhideWhenUsed="0"/>
+    <w:lsdException w:name="Medium Grid 3 Accent 5" w:semiHidden="0" w:uiPriority="69" w:unhideWhenUsed="0"/>
+    <w:lsdException w:name="Dark List Accent 5" w:semiHidden="0" w:uiPriority="70" w:unhideWhenUsed="0"/>
+    <w:lsdException w:name="Colorful Shading Accent 5" w:semiHidden="0" w:uiPriority="71" w:unhideWhenUsed="0"/>
+    <w:lsdException w:name="Colorful List Accent 5" w:semiHidden="0" w:uiPriority="72" w:unhideWhenUsed="0"/>
+    <w:lsdException w:name="Colorful Grid Accent 5" w:semiHidden="0" w:uiPriority="73" w:unhideWhenUsed="0"/>
+    <w:lsdException w:name="Light Shading Accent 6" w:semiHidden="0" w:uiPriority="60" w:unhideWhenUsed="0"/>
+    <w:lsdException w:name="Light List Accent 6" w:semiHidden="0" w:uiPriority="61" w:unhideWhenUsed="0"/>
+    <w:lsdException w:name="Light Grid Accent 6" w:semiHidden="0" w:uiPriority="62" w:unhideWhenUsed="0"/>
+    <w:lsdException w:name="Medium Shading 1 Accent 6" w:semiHidden="0" w:uiPriority="63" w:unhideWhenUsed="0"/>
+    <w:lsdException w:name="Medium Shading 2 Accent 6" w:semiHidden="0" w:uiPriority="64" w:unhideWhenUsed="0"/>
+    <w:lsdException w:name="Medium List 1 Accent 6" w:semiHidden="0" w:uiPriority="65" w:unhideWhenUsed="0"/>
+    <w:lsdException w:name="Medium List 2 Accent 6" w:semiHidden="0" w:uiPriority="66" w:unhideWhenUsed="0"/>
+    <w:lsdException w:name="Medium Grid 1 Accent 6" w:semiHidden="0" w:uiPriority="67" w:unhideWhenUsed="0"/>
+    <w:lsdException w:name="Medium Grid 2 Accent 6" w:semiHidden="0" w:uiPriority="68" w:unhideWhenUsed="0"/>
+    <w:lsdException w:name="Medium Grid 3 Accent 6" w:semiHidden="0" w:uiPriority="69" w:unhideWhenUsed="0"/>
+    <w:lsdException w:name="Dark List Accent 6" w:semiHidden="0" w:uiPriority="70" w:unhideWhenUsed="0"/>
+    <w:lsdException w:name="Colorful Shading Accent 6" w:semiHidden="0" w:uiPriority="71" w:unhideWhenUsed="0"/>
+    <w:lsdException w:name="Colorful List Accent 6" w:semiHidden="0" w:uiPriority="72" w:unhideWhenUsed="0"/>
+    <w:lsdException w:name="Colorful Grid Accent 6" w:semiHidden="0" w:uiPriority="73" w:unhideWhenUsed="0"/>
+    <w:lsdException w:name="Subtle Emphasis" w:semiHidden="0" w:uiPriority="19" w:unhideWhenUsed="0" w:qFormat="1"/>
+    <w:lsdException w:name="Intense Emphasis" w:semiHidden="0" w:uiPriority="21" w:unhideWhenUsed="0" w:qFormat="1"/>
+    <w:lsdException w:name="Subtle Reference" w:semiHidden="0" w:uiPriority="31" w:unhideWhenUsed="0" w:qFormat="1"/>
+    <w:lsdException w:name="Intense Reference" w:semiHidden="0" w:uiPriority="32" w:unhideWhenUsed="0" w:qFormat="1"/>
+    <w:lsdException w:name="Book Title" w:semiHidden="0" w:uiPriority="33" w:unhideWhenUsed="0" w:qFormat="1"/>
+    <w:lsdException w:name="Bibliography" w:uiPriority="37"/>
+    <w:lsdException w:name="TOC Heading" w:uiPriority="39" w:qFormat="1"/>
   </w:latentStyles>
   <w:style w:type="paragraph" w:default="1" w:styleId="a2">
     <w:name w:val="Normal"/>
@@ -7077,7 +7863,7 @@
       <w:outlineLvl w:val="0"/>
     </w:pPr>
     <w:rPr>
-      <w:rFonts w:ascii="Arial" w:eastAsia="ＭＳ ゴシック" w:hAnsi="Arial"/>
+      <w:rFonts w:ascii="Arial" w:eastAsia="MS Gothic" w:hAnsi="Arial"/>
       <w:sz w:val="32"/>
       <w:u w:val="single"/>
     </w:rPr>
@@ -7096,7 +7882,7 @@
       <w:outlineLvl w:val="1"/>
     </w:pPr>
     <w:rPr>
-      <w:rFonts w:ascii="Arial" w:eastAsia="ＭＳ ゴシック" w:hAnsi="Arial"/>
+      <w:rFonts w:ascii="Arial" w:eastAsia="MS Gothic" w:hAnsi="Arial"/>
       <w:sz w:val="28"/>
       <w:u w:val="single"/>
     </w:rPr>
@@ -7115,7 +7901,7 @@
       <w:outlineLvl w:val="2"/>
     </w:pPr>
     <w:rPr>
-      <w:rFonts w:ascii="Arial" w:eastAsia="ＭＳ ゴシック" w:hAnsi="Arial"/>
+      <w:rFonts w:ascii="Arial" w:eastAsia="MS Gothic" w:hAnsi="Arial"/>
       <w:u w:val="single"/>
     </w:rPr>
   </w:style>
@@ -7145,7 +7931,7 @@
       <w:outlineLvl w:val="4"/>
     </w:pPr>
     <w:rPr>
-      <w:rFonts w:ascii="Arial" w:eastAsia="ＭＳ ゴシック" w:hAnsi="Arial"/>
+      <w:rFonts w:ascii="Arial" w:eastAsia="MS Gothic" w:hAnsi="Arial"/>
     </w:rPr>
   </w:style>
   <w:style w:type="paragraph" w:styleId="6">
@@ -7232,7 +8018,7 @@
       <w:ind w:left="840"/>
     </w:pPr>
     <w:rPr>
-      <w:rFonts w:cs="ＭＳ 明朝"/>
+      <w:rFonts w:cs="MS Mincho"/>
       <w:szCs w:val="20"/>
     </w:rPr>
   </w:style>
@@ -7460,7 +8246,7 @@
       <w:spacing w:before="360"/>
     </w:pPr>
     <w:rPr>
-      <w:rFonts w:ascii="Century" w:eastAsia="ＭＳ 明朝" w:hAnsi="Century"/>
+      <w:rFonts w:ascii="Century" w:eastAsia="MS Mincho" w:hAnsi="Century"/>
     </w:rPr>
   </w:style>
   <w:style w:type="character" w:customStyle="1" w:styleId="20">
@@ -7469,7 +8255,7 @@
     <w:link w:val="2"/>
     <w:rsid w:val="00894CF4"/>
     <w:rPr>
-      <w:rFonts w:ascii="Arial" w:eastAsia="ＭＳ ゴシック" w:hAnsi="Arial"/>
+      <w:rFonts w:ascii="Arial" w:eastAsia="MS Gothic" w:hAnsi="Arial"/>
       <w:kern w:val="2"/>
       <w:sz w:val="28"/>
       <w:szCs w:val="24"/>
@@ -7482,6 +8268,14 @@
     <w:basedOn w:val="20"/>
     <w:link w:val="2Century"/>
     <w:rsid w:val="00CF0EFC"/>
+    <w:rPr>
+      <w:rFonts w:ascii="Arial" w:eastAsia="MS Gothic" w:hAnsi="Arial"/>
+      <w:kern w:val="2"/>
+      <w:sz w:val="28"/>
+      <w:szCs w:val="24"/>
+      <w:u w:val="single"/>
+      <w:lang w:val="en-US" w:eastAsia="ja-JP" w:bidi="ar-SA"/>
+    </w:rPr>
   </w:style>
   <w:style w:type="paragraph" w:styleId="ad">
     <w:name w:val="List Paragraph"/>
@@ -7548,7 +8342,7 @@
     <w:link w:val="1"/>
     <w:rsid w:val="003D46AB"/>
     <w:rPr>
-      <w:rFonts w:ascii="Arial" w:eastAsia="ＭＳ ゴシック" w:hAnsi="Arial"/>
+      <w:rFonts w:ascii="Arial" w:eastAsia="MS Gothic" w:hAnsi="Arial"/>
       <w:kern w:val="2"/>
       <w:sz w:val="32"/>
       <w:szCs w:val="24"/>
@@ -7561,7 +8355,7 @@
     <w:link w:val="3"/>
     <w:rsid w:val="003E6CA9"/>
     <w:rPr>
-      <w:rFonts w:ascii="Arial" w:eastAsia="ＭＳ ゴシック" w:hAnsi="Arial"/>
+      <w:rFonts w:ascii="Arial" w:eastAsia="MS Gothic" w:hAnsi="Arial"/>
       <w:kern w:val="2"/>
       <w:sz w:val="24"/>
       <w:szCs w:val="24"/>
@@ -7622,7 +8416,7 @@
       <w:jc w:val="left"/>
     </w:pPr>
     <w:rPr>
-      <w:rFonts w:cs="ＭＳ 明朝"/>
+      <w:rFonts w:cs="MS Mincho"/>
       <w:szCs w:val="20"/>
     </w:rPr>
   </w:style>
@@ -7686,7 +8480,9 @@
     <w:link w:val="22"/>
     <w:rsid w:val="00582EB9"/>
     <w:rPr>
+      <w:kern w:val="2"/>
       <w:sz w:val="21"/>
+      <w:szCs w:val="24"/>
     </w:rPr>
   </w:style>
 </w:styles>
@@ -7980,7 +8776,7 @@
 </file>
 
 <file path=customXml/itemProps1.xml><?xml version="1.0" encoding="utf-8"?>
-<ds:datastoreItem xmlns:ds="http://schemas.openxmlformats.org/officeDocument/2006/customXml" ds:itemID="{BE8CAA07-5EE1-46D6-AF42-6B8A97B76F80}">
+<ds:datastoreItem xmlns:ds="http://schemas.openxmlformats.org/officeDocument/2006/customXml" ds:itemID="{8C679C7A-7393-4D80-A85E-198E205765E4}">
   <ds:schemaRefs>
     <ds:schemaRef ds:uri="http://schemas.openxmlformats.org/officeDocument/2006/bibliography"/>
   </ds:schemaRefs>

</xml_diff>